<commit_message>
general updates, testing report some tests added
</commit_message>
<xml_diff>
--- a/Software Testing Report.docx
+++ b/Software Testing Report.docx
@@ -1,6 +1,6 @@
 
 <file path=word/document.xml><?xml version="1.0" encoding="utf-8"?>
-<w:document xmlns:wpc="http://schemas.microsoft.com/office/word/2010/wordprocessingCanvas" xmlns:mc="http://schemas.openxmlformats.org/markup-compatibility/2006" xmlns:o="urn:schemas-microsoft-com:office:office" xmlns:r="http://schemas.openxmlformats.org/officeDocument/2006/relationships" xmlns:m="http://schemas.openxmlformats.org/officeDocument/2006/math" xmlns:v="urn:schemas-microsoft-com:vml" xmlns:wp14="http://schemas.microsoft.com/office/word/2010/wordprocessingDrawing" xmlns:wp="http://schemas.openxmlformats.org/drawingml/2006/wordprocessingDrawing" xmlns:w10="urn:schemas-microsoft-com:office:word" xmlns:w="http://schemas.openxmlformats.org/wordprocessingml/2006/main" xmlns:w14="http://schemas.microsoft.com/office/word/2010/wordml" xmlns:w15="http://schemas.microsoft.com/office/word/2012/wordml" xmlns:wpg="http://schemas.microsoft.com/office/word/2010/wordprocessingGroup" xmlns:wpi="http://schemas.microsoft.com/office/word/2010/wordprocessingInk" xmlns:wne="http://schemas.microsoft.com/office/word/2006/wordml" xmlns:wps="http://schemas.microsoft.com/office/word/2010/wordprocessingShape" mc:Ignorable="w14 w15 wp14">
+<w:document xmlns:wpc="http://schemas.microsoft.com/office/word/2010/wordprocessingCanvas" xmlns:cx="http://schemas.microsoft.com/office/drawing/2014/chartex" xmlns:cx1="http://schemas.microsoft.com/office/drawing/2015/9/8/chartex" xmlns:cx2="http://schemas.microsoft.com/office/drawing/2015/10/21/chartex" xmlns:cx3="http://schemas.microsoft.com/office/drawing/2016/5/9/chartex" xmlns:cx4="http://schemas.microsoft.com/office/drawing/2016/5/10/chartex" xmlns:cx5="http://schemas.microsoft.com/office/drawing/2016/5/11/chartex" xmlns:cx6="http://schemas.microsoft.com/office/drawing/2016/5/12/chartex" xmlns:cx7="http://schemas.microsoft.com/office/drawing/2016/5/13/chartex" xmlns:cx8="http://schemas.microsoft.com/office/drawing/2016/5/14/chartex" xmlns:mc="http://schemas.openxmlformats.org/markup-compatibility/2006" xmlns:aink="http://schemas.microsoft.com/office/drawing/2016/ink" xmlns:am3d="http://schemas.microsoft.com/office/drawing/2017/model3d" xmlns:o="urn:schemas-microsoft-com:office:office" xmlns:oel="http://schemas.microsoft.com/office/2019/extlst" xmlns:r="http://schemas.openxmlformats.org/officeDocument/2006/relationships" xmlns:m="http://schemas.openxmlformats.org/officeDocument/2006/math" xmlns:v="urn:schemas-microsoft-com:vml" xmlns:wp14="http://schemas.microsoft.com/office/word/2010/wordprocessingDrawing" xmlns:wp="http://schemas.openxmlformats.org/drawingml/2006/wordprocessingDrawing" xmlns:w10="urn:schemas-microsoft-com:office:word" xmlns:w="http://schemas.openxmlformats.org/wordprocessingml/2006/main" xmlns:w14="http://schemas.microsoft.com/office/word/2010/wordml" xmlns:w15="http://schemas.microsoft.com/office/word/2012/wordml" xmlns:w16cex="http://schemas.microsoft.com/office/word/2018/wordml/cex" xmlns:w16cid="http://schemas.microsoft.com/office/word/2016/wordml/cid" xmlns:w16="http://schemas.microsoft.com/office/word/2018/wordml" xmlns:w16sdtdh="http://schemas.microsoft.com/office/word/2020/wordml/sdtdatahash" xmlns:w16se="http://schemas.microsoft.com/office/word/2015/wordml/symex" xmlns:wpg="http://schemas.microsoft.com/office/word/2010/wordprocessingGroup" xmlns:wpi="http://schemas.microsoft.com/office/word/2010/wordprocessingInk" xmlns:wne="http://schemas.microsoft.com/office/word/2006/wordml" xmlns:wps="http://schemas.microsoft.com/office/word/2010/wordprocessingShape" mc:Ignorable="w14 w15 w16se w16cid w16 w16cex w16sdtdh wp14">
   <w:body>
     <w:p>
       <w:pPr>
@@ -21,15 +21,12 @@
         <w:pStyle w:val="Title"/>
       </w:pPr>
       <w:r>
-        <w:t>&lt;Project Name&gt;</w:t>
+        <w:t>Victorian Accident Analysis Project</w:t>
       </w:r>
     </w:p>
     <w:p>
       <w:r>
-        <w:t>Student Name</w:t>
-      </w:r>
-      <w:r>
-        <w:t>s</w:t>
+        <w:t>Eric Martin, Harris Huntington</w:t>
       </w:r>
     </w:p>
     <w:p>
@@ -356,10 +353,7 @@
       </w:sdtContent>
     </w:sdt>
     <w:p/>
-    <w:p>
-      <w:bookmarkStart w:id="0" w:name="_GoBack"/>
-      <w:bookmarkEnd w:id="0"/>
-    </w:p>
+    <w:p/>
     <w:p/>
     <w:p>
       <w:r>
@@ -374,57 +368,23 @@
           <w:numId w:val="2"/>
         </w:numPr>
       </w:pPr>
-      <w:bookmarkStart w:id="1" w:name="_Toc49779837"/>
+      <w:bookmarkStart w:id="0" w:name="_Toc49779837"/>
       <w:r>
         <w:lastRenderedPageBreak/>
         <w:t>Unit Tests</w:t>
       </w:r>
-      <w:bookmarkEnd w:id="1"/>
+      <w:bookmarkEnd w:id="0"/>
     </w:p>
-    <w:p/>
     <w:p>
       <w:pPr>
         <w:rPr>
           <w:color w:val="FF0000"/>
         </w:rPr>
       </w:pPr>
-      <w:r>
-        <w:rPr>
-          <w:color w:val="FF0000"/>
-        </w:rPr>
-        <w:t>Delete the RED text and replace with your own</w:t>
-      </w:r>
-    </w:p>
-    <w:p>
-      <w:pPr>
-        <w:rPr>
-          <w:color w:val="FF0000"/>
-        </w:rPr>
-      </w:pPr>
-      <w:r>
-        <w:rPr>
-          <w:color w:val="FF0000"/>
-        </w:rPr>
-        <w:t xml:space="preserve">(In this table you fill out details about what unit tests you have done using the </w:t>
-      </w:r>
-      <w:proofErr w:type="spellStart"/>
-      <w:r>
-        <w:rPr>
-          <w:color w:val="FF0000"/>
-        </w:rPr>
-        <w:t>unittest</w:t>
-      </w:r>
-      <w:proofErr w:type="spellEnd"/>
-      <w:r>
-        <w:rPr>
-          <w:color w:val="FF0000"/>
-        </w:rPr>
-        <w:t xml:space="preserve"> module)</w:t>
-      </w:r>
     </w:p>
     <w:tbl>
       <w:tblPr>
-        <w:tblW w:w="0" w:type="auto"/>
+        <w:tblW w:w="14176" w:type="dxa"/>
         <w:tblBorders>
           <w:top w:val="single" w:sz="4" w:space="0" w:color="auto"/>
           <w:left w:val="single" w:sz="4" w:space="0" w:color="auto"/>
@@ -443,12 +403,6 @@
         <w:gridCol w:w="3720"/>
       </w:tblGrid>
       <w:tr>
-        <w:tblPrEx>
-          <w:tblCellMar>
-            <w:top w:w="0" w:type="dxa"/>
-            <w:bottom w:w="0" w:type="dxa"/>
-          </w:tblCellMar>
-        </w:tblPrEx>
         <w:trPr>
           <w:tblHeader/>
         </w:trPr>
@@ -461,95 +415,155 @@
               <w:spacing w:before="60"/>
               <w:rPr>
                 <w:b/>
-                <w:color w:val="FF0000"/>
-              </w:rPr>
-            </w:pPr>
-            <w:r>
+              </w:rPr>
+            </w:pPr>
+            <w:r>
+              <w:rPr>
+                <w:b/>
+              </w:rPr>
+              <w:t>No</w:t>
+            </w:r>
+          </w:p>
+        </w:tc>
+        <w:tc>
+          <w:tcPr>
+            <w:tcW w:w="4111" w:type="dxa"/>
+          </w:tcPr>
+          <w:p>
+            <w:pPr>
+              <w:tabs>
+                <w:tab w:val="left" w:pos="317"/>
+              </w:tabs>
+              <w:spacing w:before="60"/>
+              <w:rPr>
+                <w:b/>
+              </w:rPr>
+            </w:pPr>
+            <w:r>
+              <w:rPr>
+                <w:b/>
+              </w:rPr>
+              <w:t>Test Case</w:t>
+            </w:r>
+          </w:p>
+        </w:tc>
+        <w:tc>
+          <w:tcPr>
+            <w:tcW w:w="5386" w:type="dxa"/>
+          </w:tcPr>
+          <w:p>
+            <w:pPr>
+              <w:tabs>
+                <w:tab w:val="left" w:pos="317"/>
+              </w:tabs>
+              <w:spacing w:before="60"/>
+              <w:rPr>
+                <w:b/>
+              </w:rPr>
+            </w:pPr>
+            <w:r>
+              <w:rPr>
+                <w:b/>
+              </w:rPr>
+              <w:t>Expected Results</w:t>
+            </w:r>
+          </w:p>
+        </w:tc>
+        <w:tc>
+          <w:tcPr>
+            <w:tcW w:w="3720" w:type="dxa"/>
+          </w:tcPr>
+          <w:p>
+            <w:pPr>
+              <w:spacing w:before="60"/>
+              <w:rPr>
+                <w:b/>
+              </w:rPr>
+            </w:pPr>
+            <w:r>
+              <w:rPr>
+                <w:b/>
+              </w:rPr>
+              <w:t xml:space="preserve">Actual Results </w:t>
+            </w:r>
+          </w:p>
+        </w:tc>
+      </w:tr>
+      <w:tr>
+        <w:tc>
+          <w:tcPr>
+            <w:tcW w:w="959" w:type="dxa"/>
+          </w:tcPr>
+          <w:p>
+            <w:pPr>
+              <w:spacing w:before="60"/>
+              <w:rPr>
+                <w:b/>
+              </w:rPr>
+            </w:pPr>
+            <w:r>
+              <w:rPr>
+                <w:b/>
+              </w:rPr>
+              <w:t>1.0</w:t>
+            </w:r>
+          </w:p>
+        </w:tc>
+        <w:tc>
+          <w:tcPr>
+            <w:tcW w:w="4111" w:type="dxa"/>
+          </w:tcPr>
+          <w:p>
+            <w:pPr>
+              <w:tabs>
+                <w:tab w:val="left" w:pos="317"/>
+              </w:tabs>
+              <w:spacing w:before="60"/>
+              <w:rPr>
+                <w:b/>
+              </w:rPr>
+            </w:pPr>
+            <w:r>
+              <w:rPr>
+                <w:b/>
+              </w:rPr>
+              <w:t>Import functions</w:t>
+            </w:r>
+          </w:p>
+        </w:tc>
+        <w:tc>
+          <w:tcPr>
+            <w:tcW w:w="5386" w:type="dxa"/>
+          </w:tcPr>
+          <w:p>
+            <w:pPr>
+              <w:tabs>
+                <w:tab w:val="left" w:pos="317"/>
+              </w:tabs>
+              <w:spacing w:before="60"/>
               <w:rPr>
                 <w:b/>
                 <w:color w:val="FF0000"/>
               </w:rPr>
-              <w:t>No</w:t>
-            </w:r>
-          </w:p>
-        </w:tc>
-        <w:tc>
-          <w:tcPr>
-            <w:tcW w:w="4111" w:type="dxa"/>
-          </w:tcPr>
-          <w:p>
-            <w:pPr>
-              <w:tabs>
-                <w:tab w:val="left" w:pos="317"/>
-              </w:tabs>
+            </w:pPr>
+          </w:p>
+        </w:tc>
+        <w:tc>
+          <w:tcPr>
+            <w:tcW w:w="3720" w:type="dxa"/>
+          </w:tcPr>
+          <w:p>
+            <w:pPr>
               <w:spacing w:before="60"/>
               <w:rPr>
                 <w:b/>
                 <w:color w:val="FF0000"/>
               </w:rPr>
             </w:pPr>
-            <w:r>
-              <w:rPr>
-                <w:b/>
-                <w:color w:val="FF0000"/>
-              </w:rPr>
-              <w:t>Test Case</w:t>
-            </w:r>
-          </w:p>
-        </w:tc>
-        <w:tc>
-          <w:tcPr>
-            <w:tcW w:w="5386" w:type="dxa"/>
-          </w:tcPr>
-          <w:p>
-            <w:pPr>
-              <w:tabs>
-                <w:tab w:val="left" w:pos="317"/>
-              </w:tabs>
-              <w:spacing w:before="60"/>
-              <w:rPr>
-                <w:b/>
-                <w:color w:val="FF0000"/>
-              </w:rPr>
-            </w:pPr>
-            <w:r>
-              <w:rPr>
-                <w:b/>
-                <w:color w:val="FF0000"/>
-              </w:rPr>
-              <w:t>Expected Results</w:t>
-            </w:r>
-          </w:p>
-        </w:tc>
-        <w:tc>
-          <w:tcPr>
-            <w:tcW w:w="3720" w:type="dxa"/>
-          </w:tcPr>
-          <w:p>
-            <w:pPr>
-              <w:spacing w:before="60"/>
-              <w:rPr>
-                <w:b/>
-                <w:color w:val="FF0000"/>
-              </w:rPr>
-            </w:pPr>
-            <w:r>
-              <w:rPr>
-                <w:b/>
-                <w:color w:val="FF0000"/>
-              </w:rPr>
-              <w:t xml:space="preserve">Actual Results </w:t>
-            </w:r>
           </w:p>
         </w:tc>
       </w:tr>
       <w:tr>
-        <w:tblPrEx>
-          <w:tblCellMar>
-            <w:top w:w="0" w:type="dxa"/>
-            <w:bottom w:w="0" w:type="dxa"/>
-          </w:tblCellMar>
-        </w:tblPrEx>
         <w:tc>
           <w:tcPr>
             <w:tcW w:w="959" w:type="dxa"/>
@@ -557,17 +571,9 @@
           <w:p>
             <w:pPr>
               <w:spacing w:before="60"/>
-              <w:rPr>
-                <w:b/>
-                <w:color w:val="FF0000"/>
-              </w:rPr>
-            </w:pPr>
-            <w:r>
-              <w:rPr>
-                <w:b/>
-                <w:color w:val="FF0000"/>
-              </w:rPr>
-              <w:t>1.0</w:t>
+            </w:pPr>
+            <w:r>
+              <w:t>1.1</w:t>
             </w:r>
           </w:p>
         </w:tc>
@@ -581,26 +587,9 @@
                 <w:tab w:val="left" w:pos="317"/>
               </w:tabs>
               <w:spacing w:before="60"/>
-              <w:rPr>
-                <w:b/>
-                <w:color w:val="FF0000"/>
-              </w:rPr>
-            </w:pPr>
-            <w:proofErr w:type="spellStart"/>
-            <w:r>
-              <w:rPr>
-                <w:b/>
-                <w:color w:val="FF0000"/>
-              </w:rPr>
-              <w:t>WordCount</w:t>
-            </w:r>
-            <w:proofErr w:type="spellEnd"/>
-            <w:r>
-              <w:rPr>
-                <w:b/>
-                <w:color w:val="FF0000"/>
-              </w:rPr>
-              <w:t xml:space="preserve"> Functions</w:t>
+            </w:pPr>
+            <w:r>
+              <w:t>Test a wrong filename</w:t>
             </w:r>
           </w:p>
         </w:tc>
@@ -614,11 +603,11 @@
                 <w:tab w:val="left" w:pos="317"/>
               </w:tabs>
               <w:spacing w:before="60"/>
-              <w:rPr>
-                <w:b/>
-                <w:color w:val="FF0000"/>
-              </w:rPr>
-            </w:pPr>
+              <w:ind w:left="317" w:hanging="317"/>
+            </w:pPr>
+            <w:r>
+              <w:t>Display error message and exit</w:t>
+            </w:r>
           </w:p>
         </w:tc>
         <w:tc>
@@ -628,21 +617,11 @@
           <w:p>
             <w:pPr>
               <w:spacing w:before="60"/>
-              <w:rPr>
-                <w:b/>
-                <w:color w:val="FF0000"/>
-              </w:rPr>
             </w:pPr>
           </w:p>
         </w:tc>
       </w:tr>
       <w:tr>
-        <w:tblPrEx>
-          <w:tblCellMar>
-            <w:top w:w="0" w:type="dxa"/>
-            <w:bottom w:w="0" w:type="dxa"/>
-          </w:tblCellMar>
-        </w:tblPrEx>
         <w:tc>
           <w:tcPr>
             <w:tcW w:w="959" w:type="dxa"/>
@@ -650,15 +629,9 @@
           <w:p>
             <w:pPr>
               <w:spacing w:before="60"/>
-              <w:rPr>
-                <w:color w:val="FF0000"/>
-              </w:rPr>
-            </w:pPr>
-            <w:r>
-              <w:rPr>
-                <w:color w:val="FF0000"/>
-              </w:rPr>
-              <w:t>1.1</w:t>
+            </w:pPr>
+            <w:r>
+              <w:t>1.2</w:t>
             </w:r>
           </w:p>
         </w:tc>
@@ -672,15 +645,9 @@
                 <w:tab w:val="left" w:pos="317"/>
               </w:tabs>
               <w:spacing w:before="60"/>
-              <w:rPr>
-                <w:color w:val="FF0000"/>
-              </w:rPr>
-            </w:pPr>
-            <w:r>
-              <w:rPr>
-                <w:color w:val="FF0000"/>
-              </w:rPr>
-              <w:t>Test a wrong filename</w:t>
+            </w:pPr>
+            <w:r>
+              <w:t>Test an empty/invalid file</w:t>
             </w:r>
           </w:p>
         </w:tc>
@@ -695,15 +662,9 @@
               </w:tabs>
               <w:spacing w:before="60"/>
               <w:ind w:left="317" w:hanging="317"/>
-              <w:rPr>
-                <w:color w:val="FF0000"/>
-              </w:rPr>
-            </w:pPr>
-            <w:r>
-              <w:rPr>
-                <w:color w:val="FF0000"/>
-              </w:rPr>
-              <w:t>Exception Handled</w:t>
+            </w:pPr>
+            <w:r>
+              <w:t>Display error message and exit</w:t>
             </w:r>
           </w:p>
         </w:tc>
@@ -714,26 +675,11 @@
           <w:p>
             <w:pPr>
               <w:spacing w:before="60"/>
-              <w:rPr>
-                <w:color w:val="FF0000"/>
-              </w:rPr>
-            </w:pPr>
-            <w:r>
-              <w:rPr>
-                <w:color w:val="FF0000"/>
-              </w:rPr>
-              <w:t>Exception Handled</w:t>
-            </w:r>
+            </w:pPr>
           </w:p>
         </w:tc>
       </w:tr>
       <w:tr>
-        <w:tblPrEx>
-          <w:tblCellMar>
-            <w:top w:w="0" w:type="dxa"/>
-            <w:bottom w:w="0" w:type="dxa"/>
-          </w:tblCellMar>
-        </w:tblPrEx>
         <w:tc>
           <w:tcPr>
             <w:tcW w:w="959" w:type="dxa"/>
@@ -741,90 +687,81 @@
           <w:p>
             <w:pPr>
               <w:spacing w:before="60"/>
+            </w:pPr>
+            <w:r>
+              <w:rPr>
+                <w:b/>
+              </w:rPr>
+              <w:t>2.0</w:t>
+            </w:r>
+          </w:p>
+        </w:tc>
+        <w:tc>
+          <w:tcPr>
+            <w:tcW w:w="4111" w:type="dxa"/>
+          </w:tcPr>
+          <w:p>
+            <w:pPr>
+              <w:tabs>
+                <w:tab w:val="left" w:pos="317"/>
+              </w:tabs>
+              <w:spacing w:before="60"/>
+              <w:rPr>
+                <w:b/>
+              </w:rPr>
+            </w:pPr>
+            <w:r>
+              <w:rPr>
+                <w:b/>
+              </w:rPr>
+              <w:t xml:space="preserve"> </w:t>
+            </w:r>
+            <w:r>
+              <w:rPr>
+                <w:b/>
+              </w:rPr>
+              <w:t xml:space="preserve"> </w:t>
+            </w:r>
+            <w:r>
+              <w:rPr>
+                <w:b/>
+              </w:rPr>
+              <w:t>Data functions</w:t>
+            </w:r>
+          </w:p>
+        </w:tc>
+        <w:tc>
+          <w:tcPr>
+            <w:tcW w:w="5386" w:type="dxa"/>
+          </w:tcPr>
+          <w:p>
+            <w:pPr>
+              <w:tabs>
+                <w:tab w:val="left" w:pos="317"/>
+              </w:tabs>
+              <w:spacing w:before="60"/>
+              <w:ind w:left="317" w:hanging="317"/>
               <w:rPr>
                 <w:color w:val="FF0000"/>
               </w:rPr>
             </w:pPr>
-            <w:r>
+          </w:p>
+        </w:tc>
+        <w:tc>
+          <w:tcPr>
+            <w:tcW w:w="3720" w:type="dxa"/>
+          </w:tcPr>
+          <w:p>
+            <w:pPr>
+              <w:spacing w:before="60"/>
               <w:rPr>
                 <w:color w:val="FF0000"/>
               </w:rPr>
-              <w:t>1.2</w:t>
-            </w:r>
-          </w:p>
-        </w:tc>
-        <w:tc>
-          <w:tcPr>
-            <w:tcW w:w="4111" w:type="dxa"/>
-          </w:tcPr>
-          <w:p>
-            <w:pPr>
-              <w:tabs>
-                <w:tab w:val="left" w:pos="317"/>
-              </w:tabs>
-              <w:spacing w:before="60"/>
-              <w:rPr>
-                <w:color w:val="FF0000"/>
-              </w:rPr>
-            </w:pPr>
-            <w:r>
-              <w:rPr>
-                <w:color w:val="FF0000"/>
-              </w:rPr>
-              <w:t>Test empty input file</w:t>
-            </w:r>
-          </w:p>
-        </w:tc>
-        <w:tc>
-          <w:tcPr>
-            <w:tcW w:w="5386" w:type="dxa"/>
-          </w:tcPr>
-          <w:p>
-            <w:pPr>
-              <w:tabs>
-                <w:tab w:val="left" w:pos="317"/>
-              </w:tabs>
-              <w:spacing w:before="60"/>
-              <w:ind w:left="317" w:hanging="317"/>
-              <w:rPr>
-                <w:color w:val="FF0000"/>
-              </w:rPr>
-            </w:pPr>
-            <w:r>
-              <w:rPr>
-                <w:color w:val="FF0000"/>
-              </w:rPr>
-              <w:t>Display error message and exit</w:t>
-            </w:r>
-          </w:p>
-        </w:tc>
-        <w:tc>
-          <w:tcPr>
-            <w:tcW w:w="3720" w:type="dxa"/>
-          </w:tcPr>
-          <w:p>
-            <w:pPr>
-              <w:spacing w:before="60"/>
-              <w:rPr>
-                <w:color w:val="FF0000"/>
-              </w:rPr>
-            </w:pPr>
-            <w:r>
-              <w:rPr>
-                <w:color w:val="FF0000"/>
-              </w:rPr>
-              <w:t>Display error message and exit</w:t>
-            </w:r>
+            </w:pPr>
           </w:p>
         </w:tc>
       </w:tr>
       <w:tr>
-        <w:tblPrEx>
-          <w:tblCellMar>
-            <w:top w:w="0" w:type="dxa"/>
-            <w:bottom w:w="0" w:type="dxa"/>
-          </w:tblCellMar>
-        </w:tblPrEx>
         <w:tc>
           <w:tcPr>
             <w:tcW w:w="959" w:type="dxa"/>
@@ -833,15 +770,11 @@
             <w:pPr>
               <w:spacing w:before="60"/>
               <w:rPr>
-                <w:color w:val="FF0000"/>
-              </w:rPr>
-            </w:pPr>
-            <w:r>
-              <w:rPr>
                 <w:b/>
-                <w:color w:val="FF0000"/>
-              </w:rPr>
-              <w:t>2.0</w:t>
+              </w:rPr>
+            </w:pPr>
+            <w:r>
+              <w:t>2.1</w:t>
             </w:r>
           </w:p>
         </w:tc>
@@ -855,58 +788,46 @@
                 <w:tab w:val="left" w:pos="317"/>
               </w:tabs>
               <w:spacing w:before="60"/>
+            </w:pPr>
+            <w:r>
+              <w:t>Check valid date</w:t>
+            </w:r>
+          </w:p>
+        </w:tc>
+        <w:tc>
+          <w:tcPr>
+            <w:tcW w:w="5386" w:type="dxa"/>
+          </w:tcPr>
+          <w:p>
+            <w:pPr>
+              <w:tabs>
+                <w:tab w:val="left" w:pos="317"/>
+              </w:tabs>
+              <w:spacing w:before="60"/>
               <w:rPr>
                 <w:b/>
-                <w:color w:val="FF0000"/>
-              </w:rPr>
-            </w:pPr>
-            <w:r>
+              </w:rPr>
+            </w:pPr>
+            <w:r>
+              <w:t>Display error message and exit</w:t>
+            </w:r>
+          </w:p>
+        </w:tc>
+        <w:tc>
+          <w:tcPr>
+            <w:tcW w:w="3720" w:type="dxa"/>
+          </w:tcPr>
+          <w:p>
+            <w:pPr>
+              <w:spacing w:before="60"/>
               <w:rPr>
                 <w:b/>
-                <w:color w:val="FF0000"/>
-              </w:rPr>
-              <w:t>Histogram Functions</w:t>
-            </w:r>
-          </w:p>
-        </w:tc>
-        <w:tc>
-          <w:tcPr>
-            <w:tcW w:w="5386" w:type="dxa"/>
-          </w:tcPr>
-          <w:p>
-            <w:pPr>
-              <w:tabs>
-                <w:tab w:val="left" w:pos="317"/>
-              </w:tabs>
-              <w:spacing w:before="60"/>
-              <w:ind w:left="317" w:hanging="317"/>
-              <w:rPr>
-                <w:color w:val="FF0000"/>
-              </w:rPr>
-            </w:pPr>
-          </w:p>
-        </w:tc>
-        <w:tc>
-          <w:tcPr>
-            <w:tcW w:w="3720" w:type="dxa"/>
-          </w:tcPr>
-          <w:p>
-            <w:pPr>
-              <w:spacing w:before="60"/>
-              <w:rPr>
-                <w:color w:val="FF0000"/>
               </w:rPr>
             </w:pPr>
           </w:p>
         </w:tc>
       </w:tr>
       <w:tr>
-        <w:tblPrEx>
-          <w:tblCellMar>
-            <w:top w:w="0" w:type="dxa"/>
-            <w:bottom w:w="0" w:type="dxa"/>
-          </w:tblCellMar>
-        </w:tblPrEx>
         <w:tc>
           <w:tcPr>
             <w:tcW w:w="959" w:type="dxa"/>
@@ -914,16 +835,9 @@
           <w:p>
             <w:pPr>
               <w:spacing w:before="60"/>
-              <w:rPr>
-                <w:b/>
-                <w:color w:val="FF0000"/>
-              </w:rPr>
-            </w:pPr>
-            <w:r>
-              <w:rPr>
-                <w:color w:val="FF0000"/>
-              </w:rPr>
-              <w:t>2.1</w:t>
+            </w:pPr>
+            <w:r>
+              <w:t>2.2</w:t>
             </w:r>
           </w:p>
         </w:tc>
@@ -937,15 +851,17 @@
                 <w:tab w:val="left" w:pos="317"/>
               </w:tabs>
               <w:spacing w:before="60"/>
-              <w:rPr>
-                <w:color w:val="FF0000"/>
-              </w:rPr>
-            </w:pPr>
-            <w:r>
-              <w:rPr>
-                <w:color w:val="FF0000"/>
-              </w:rPr>
-              <w:t>Empty input dictionary</w:t>
+            </w:pPr>
+            <w:r>
+              <w:t xml:space="preserve">Test </w:t>
+            </w:r>
+            <w:proofErr w:type="spellStart"/>
+            <w:r>
+              <w:t>infoByTime</w:t>
+            </w:r>
+            <w:proofErr w:type="spellEnd"/>
+            <w:r>
+              <w:t xml:space="preserve"> loads data</w:t>
             </w:r>
           </w:p>
         </w:tc>
@@ -959,15 +875,8 @@
                 <w:tab w:val="left" w:pos="317"/>
               </w:tabs>
               <w:spacing w:before="60"/>
-              <w:rPr>
-                <w:b/>
-                <w:color w:val="FF0000"/>
-              </w:rPr>
-            </w:pPr>
-            <w:r>
-              <w:rPr>
-                <w:color w:val="FF0000"/>
-              </w:rPr>
+            </w:pPr>
+            <w:r>
               <w:t>Display error message and exit</w:t>
             </w:r>
           </w:p>
@@ -979,17 +888,411 @@
           <w:p>
             <w:pPr>
               <w:spacing w:before="60"/>
-              <w:rPr>
-                <w:b/>
-                <w:color w:val="FF0000"/>
-              </w:rPr>
-            </w:pPr>
-            <w:r>
-              <w:rPr>
-                <w:color w:val="FF0000"/>
-              </w:rPr>
+            </w:pPr>
+          </w:p>
+        </w:tc>
+      </w:tr>
+      <w:tr>
+        <w:tc>
+          <w:tcPr>
+            <w:tcW w:w="959" w:type="dxa"/>
+          </w:tcPr>
+          <w:p>
+            <w:pPr>
+              <w:spacing w:before="60"/>
+            </w:pPr>
+            <w:r>
+              <w:t>2.3</w:t>
+            </w:r>
+          </w:p>
+        </w:tc>
+        <w:tc>
+          <w:tcPr>
+            <w:tcW w:w="4111" w:type="dxa"/>
+          </w:tcPr>
+          <w:p>
+            <w:pPr>
+              <w:tabs>
+                <w:tab w:val="left" w:pos="317"/>
+              </w:tabs>
+              <w:spacing w:before="60"/>
+            </w:pPr>
+            <w:r>
+              <w:t xml:space="preserve">Test </w:t>
+            </w:r>
+            <w:proofErr w:type="spellStart"/>
+            <w:r>
+              <w:t>accidentByHour</w:t>
+            </w:r>
+            <w:proofErr w:type="spellEnd"/>
+            <w:r>
+              <w:t xml:space="preserve"> loads data</w:t>
+            </w:r>
+          </w:p>
+        </w:tc>
+        <w:tc>
+          <w:tcPr>
+            <w:tcW w:w="5386" w:type="dxa"/>
+          </w:tcPr>
+          <w:p>
+            <w:pPr>
+              <w:tabs>
+                <w:tab w:val="left" w:pos="317"/>
+              </w:tabs>
+              <w:spacing w:before="60"/>
+            </w:pPr>
+            <w:r>
               <w:t>Display error message and exit</w:t>
             </w:r>
+          </w:p>
+        </w:tc>
+        <w:tc>
+          <w:tcPr>
+            <w:tcW w:w="3720" w:type="dxa"/>
+          </w:tcPr>
+          <w:p>
+            <w:pPr>
+              <w:spacing w:before="60"/>
+            </w:pPr>
+          </w:p>
+        </w:tc>
+      </w:tr>
+      <w:tr>
+        <w:tc>
+          <w:tcPr>
+            <w:tcW w:w="959" w:type="dxa"/>
+          </w:tcPr>
+          <w:p>
+            <w:pPr>
+              <w:spacing w:before="60"/>
+            </w:pPr>
+            <w:r>
+              <w:t>2.4</w:t>
+            </w:r>
+          </w:p>
+        </w:tc>
+        <w:tc>
+          <w:tcPr>
+            <w:tcW w:w="4111" w:type="dxa"/>
+          </w:tcPr>
+          <w:p>
+            <w:pPr>
+              <w:tabs>
+                <w:tab w:val="left" w:pos="317"/>
+              </w:tabs>
+              <w:spacing w:before="60"/>
+            </w:pPr>
+            <w:r>
+              <w:t xml:space="preserve">Test </w:t>
+            </w:r>
+            <w:proofErr w:type="spellStart"/>
+            <w:r>
+              <w:t>keywordByTime</w:t>
+            </w:r>
+            <w:proofErr w:type="spellEnd"/>
+            <w:r>
+              <w:t xml:space="preserve"> loads data</w:t>
+            </w:r>
+          </w:p>
+        </w:tc>
+        <w:tc>
+          <w:tcPr>
+            <w:tcW w:w="5386" w:type="dxa"/>
+          </w:tcPr>
+          <w:p>
+            <w:pPr>
+              <w:tabs>
+                <w:tab w:val="left" w:pos="317"/>
+              </w:tabs>
+              <w:spacing w:before="60"/>
+            </w:pPr>
+            <w:r>
+              <w:t>Display error message and exit</w:t>
+            </w:r>
+          </w:p>
+        </w:tc>
+        <w:tc>
+          <w:tcPr>
+            <w:tcW w:w="3720" w:type="dxa"/>
+          </w:tcPr>
+          <w:p>
+            <w:pPr>
+              <w:spacing w:before="60"/>
+            </w:pPr>
+          </w:p>
+        </w:tc>
+      </w:tr>
+      <w:tr>
+        <w:tc>
+          <w:tcPr>
+            <w:tcW w:w="959" w:type="dxa"/>
+          </w:tcPr>
+          <w:p>
+            <w:pPr>
+              <w:spacing w:before="60"/>
+            </w:pPr>
+            <w:r>
+              <w:t>2.5</w:t>
+            </w:r>
+          </w:p>
+        </w:tc>
+        <w:tc>
+          <w:tcPr>
+            <w:tcW w:w="4111" w:type="dxa"/>
+          </w:tcPr>
+          <w:p>
+            <w:pPr>
+              <w:tabs>
+                <w:tab w:val="left" w:pos="317"/>
+              </w:tabs>
+              <w:spacing w:before="60"/>
+            </w:pPr>
+            <w:r>
+              <w:t xml:space="preserve">Test </w:t>
+            </w:r>
+            <w:proofErr w:type="spellStart"/>
+            <w:r>
+              <w:t>alcoholType</w:t>
+            </w:r>
+            <w:proofErr w:type="spellEnd"/>
+            <w:r>
+              <w:t xml:space="preserve"> loads data</w:t>
+            </w:r>
+          </w:p>
+        </w:tc>
+        <w:tc>
+          <w:tcPr>
+            <w:tcW w:w="5386" w:type="dxa"/>
+          </w:tcPr>
+          <w:p>
+            <w:pPr>
+              <w:tabs>
+                <w:tab w:val="left" w:pos="317"/>
+              </w:tabs>
+              <w:spacing w:before="60"/>
+            </w:pPr>
+            <w:r>
+              <w:t>Display error message and exit</w:t>
+            </w:r>
+          </w:p>
+        </w:tc>
+        <w:tc>
+          <w:tcPr>
+            <w:tcW w:w="3720" w:type="dxa"/>
+          </w:tcPr>
+          <w:p>
+            <w:pPr>
+              <w:spacing w:before="60"/>
+            </w:pPr>
+          </w:p>
+        </w:tc>
+      </w:tr>
+      <w:tr>
+        <w:tc>
+          <w:tcPr>
+            <w:tcW w:w="959" w:type="dxa"/>
+          </w:tcPr>
+          <w:p>
+            <w:pPr>
+              <w:spacing w:before="60"/>
+            </w:pPr>
+            <w:r>
+              <w:t>2.6</w:t>
+            </w:r>
+          </w:p>
+        </w:tc>
+        <w:tc>
+          <w:tcPr>
+            <w:tcW w:w="4111" w:type="dxa"/>
+          </w:tcPr>
+          <w:p>
+            <w:pPr>
+              <w:tabs>
+                <w:tab w:val="left" w:pos="317"/>
+              </w:tabs>
+              <w:spacing w:before="60"/>
+            </w:pPr>
+            <w:r>
+              <w:t xml:space="preserve">Test </w:t>
+            </w:r>
+            <w:proofErr w:type="spellStart"/>
+            <w:r>
+              <w:t>weekdayAnalysis</w:t>
+            </w:r>
+            <w:proofErr w:type="spellEnd"/>
+            <w:r>
+              <w:t xml:space="preserve"> loads data</w:t>
+            </w:r>
+          </w:p>
+        </w:tc>
+        <w:tc>
+          <w:tcPr>
+            <w:tcW w:w="5386" w:type="dxa"/>
+          </w:tcPr>
+          <w:p>
+            <w:pPr>
+              <w:tabs>
+                <w:tab w:val="left" w:pos="317"/>
+              </w:tabs>
+              <w:spacing w:before="60"/>
+            </w:pPr>
+            <w:r>
+              <w:t>Display error message and exit</w:t>
+            </w:r>
+          </w:p>
+        </w:tc>
+        <w:tc>
+          <w:tcPr>
+            <w:tcW w:w="3720" w:type="dxa"/>
+          </w:tcPr>
+          <w:p>
+            <w:pPr>
+              <w:spacing w:before="60"/>
+            </w:pPr>
+          </w:p>
+        </w:tc>
+      </w:tr>
+      <w:tr>
+        <w:tc>
+          <w:tcPr>
+            <w:tcW w:w="959" w:type="dxa"/>
+          </w:tcPr>
+          <w:p>
+            <w:pPr>
+              <w:spacing w:before="60"/>
+            </w:pPr>
+          </w:p>
+        </w:tc>
+        <w:tc>
+          <w:tcPr>
+            <w:tcW w:w="4111" w:type="dxa"/>
+          </w:tcPr>
+          <w:p>
+            <w:pPr>
+              <w:tabs>
+                <w:tab w:val="left" w:pos="317"/>
+              </w:tabs>
+              <w:spacing w:before="60"/>
+            </w:pPr>
+          </w:p>
+        </w:tc>
+        <w:tc>
+          <w:tcPr>
+            <w:tcW w:w="5386" w:type="dxa"/>
+          </w:tcPr>
+          <w:p>
+            <w:pPr>
+              <w:tabs>
+                <w:tab w:val="left" w:pos="317"/>
+              </w:tabs>
+              <w:spacing w:before="60"/>
+            </w:pPr>
+          </w:p>
+        </w:tc>
+        <w:tc>
+          <w:tcPr>
+            <w:tcW w:w="3720" w:type="dxa"/>
+          </w:tcPr>
+          <w:p>
+            <w:pPr>
+              <w:spacing w:before="60"/>
+            </w:pPr>
+          </w:p>
+        </w:tc>
+      </w:tr>
+      <w:tr>
+        <w:tc>
+          <w:tcPr>
+            <w:tcW w:w="959" w:type="dxa"/>
+          </w:tcPr>
+          <w:p>
+            <w:pPr>
+              <w:spacing w:before="60"/>
+            </w:pPr>
+          </w:p>
+        </w:tc>
+        <w:tc>
+          <w:tcPr>
+            <w:tcW w:w="4111" w:type="dxa"/>
+          </w:tcPr>
+          <w:p>
+            <w:pPr>
+              <w:tabs>
+                <w:tab w:val="left" w:pos="317"/>
+              </w:tabs>
+              <w:spacing w:before="60"/>
+            </w:pPr>
+          </w:p>
+        </w:tc>
+        <w:tc>
+          <w:tcPr>
+            <w:tcW w:w="5386" w:type="dxa"/>
+          </w:tcPr>
+          <w:p>
+            <w:pPr>
+              <w:tabs>
+                <w:tab w:val="left" w:pos="317"/>
+              </w:tabs>
+              <w:spacing w:before="60"/>
+            </w:pPr>
+          </w:p>
+        </w:tc>
+        <w:tc>
+          <w:tcPr>
+            <w:tcW w:w="3720" w:type="dxa"/>
+          </w:tcPr>
+          <w:p>
+            <w:pPr>
+              <w:spacing w:before="60"/>
+            </w:pPr>
+          </w:p>
+        </w:tc>
+      </w:tr>
+      <w:tr>
+        <w:tc>
+          <w:tcPr>
+            <w:tcW w:w="959" w:type="dxa"/>
+          </w:tcPr>
+          <w:p>
+            <w:pPr>
+              <w:spacing w:before="60"/>
+            </w:pPr>
+          </w:p>
+        </w:tc>
+        <w:tc>
+          <w:tcPr>
+            <w:tcW w:w="4111" w:type="dxa"/>
+          </w:tcPr>
+          <w:p>
+            <w:pPr>
+              <w:tabs>
+                <w:tab w:val="left" w:pos="317"/>
+              </w:tabs>
+              <w:spacing w:before="60"/>
+            </w:pPr>
+          </w:p>
+        </w:tc>
+        <w:tc>
+          <w:tcPr>
+            <w:tcW w:w="5386" w:type="dxa"/>
+          </w:tcPr>
+          <w:p>
+            <w:pPr>
+              <w:tabs>
+                <w:tab w:val="left" w:pos="317"/>
+              </w:tabs>
+              <w:spacing w:before="60"/>
+            </w:pPr>
+          </w:p>
+        </w:tc>
+        <w:tc>
+          <w:tcPr>
+            <w:tcW w:w="3720" w:type="dxa"/>
+          </w:tcPr>
+          <w:p>
+            <w:pPr>
+              <w:spacing w:before="60"/>
+            </w:pPr>
           </w:p>
         </w:tc>
       </w:tr>
@@ -1009,12 +1312,12 @@
           <w:numId w:val="2"/>
         </w:numPr>
       </w:pPr>
-      <w:bookmarkStart w:id="2" w:name="_Toc49779838"/>
+      <w:bookmarkStart w:id="1" w:name="_Toc49779838"/>
       <w:r>
         <w:lastRenderedPageBreak/>
         <w:t>Coverage Report</w:t>
       </w:r>
-      <w:bookmarkEnd w:id="2"/>
+      <w:bookmarkEnd w:id="1"/>
     </w:p>
     <w:p/>
     <w:p>
@@ -1057,12 +1360,12 @@
           <w:numId w:val="2"/>
         </w:numPr>
       </w:pPr>
-      <w:bookmarkStart w:id="3" w:name="_Toc49779839"/>
+      <w:bookmarkStart w:id="2" w:name="_Toc49779839"/>
       <w:r>
         <w:lastRenderedPageBreak/>
         <w:t>Requirements Acceptance Testing</w:t>
       </w:r>
-      <w:bookmarkEnd w:id="3"/>
+      <w:bookmarkEnd w:id="2"/>
     </w:p>
     <w:p>
       <w:pPr>
@@ -1110,12 +1413,6 @@
         <w:gridCol w:w="3691"/>
       </w:tblGrid>
       <w:tr>
-        <w:tblPrEx>
-          <w:tblCellMar>
-            <w:top w:w="0" w:type="dxa"/>
-            <w:bottom w:w="0" w:type="dxa"/>
-          </w:tblCellMar>
-        </w:tblPrEx>
         <w:trPr>
           <w:tblHeader/>
         </w:trPr>
@@ -1229,12 +1526,6 @@
         </w:tc>
       </w:tr>
       <w:tr>
-        <w:tblPrEx>
-          <w:tblCellMar>
-            <w:top w:w="0" w:type="dxa"/>
-            <w:bottom w:w="0" w:type="dxa"/>
-          </w:tblCellMar>
-        </w:tblPrEx>
         <w:tc>
           <w:tcPr>
             <w:tcW w:w="550" w:type="pct"/>
@@ -1312,12 +1603,6 @@
         </w:tc>
       </w:tr>
       <w:tr>
-        <w:tblPrEx>
-          <w:tblCellMar>
-            <w:top w:w="0" w:type="dxa"/>
-            <w:bottom w:w="0" w:type="dxa"/>
-          </w:tblCellMar>
-        </w:tblPrEx>
         <w:tc>
           <w:tcPr>
             <w:tcW w:w="550" w:type="pct"/>
@@ -1395,12 +1680,6 @@
         </w:tc>
       </w:tr>
       <w:tr>
-        <w:tblPrEx>
-          <w:tblCellMar>
-            <w:top w:w="0" w:type="dxa"/>
-            <w:bottom w:w="0" w:type="dxa"/>
-          </w:tblCellMar>
-        </w:tblPrEx>
         <w:tc>
           <w:tcPr>
             <w:tcW w:w="550" w:type="pct"/>
@@ -1478,12 +1757,6 @@
         </w:tc>
       </w:tr>
       <w:tr>
-        <w:tblPrEx>
-          <w:tblCellMar>
-            <w:top w:w="0" w:type="dxa"/>
-            <w:bottom w:w="0" w:type="dxa"/>
-          </w:tblCellMar>
-        </w:tblPrEx>
         <w:tc>
           <w:tcPr>
             <w:tcW w:w="550" w:type="pct"/>
@@ -1561,12 +1834,6 @@
         </w:tc>
       </w:tr>
       <w:tr>
-        <w:tblPrEx>
-          <w:tblCellMar>
-            <w:top w:w="0" w:type="dxa"/>
-            <w:bottom w:w="0" w:type="dxa"/>
-          </w:tblCellMar>
-        </w:tblPrEx>
         <w:tc>
           <w:tcPr>
             <w:tcW w:w="550" w:type="pct"/>
@@ -1644,12 +1911,6 @@
         </w:tc>
       </w:tr>
       <w:tr>
-        <w:tblPrEx>
-          <w:tblCellMar>
-            <w:top w:w="0" w:type="dxa"/>
-            <w:bottom w:w="0" w:type="dxa"/>
-          </w:tblCellMar>
-        </w:tblPrEx>
         <w:tc>
           <w:tcPr>
             <w:tcW w:w="550" w:type="pct"/>
@@ -1727,12 +1988,6 @@
         </w:tc>
       </w:tr>
       <w:tr>
-        <w:tblPrEx>
-          <w:tblCellMar>
-            <w:top w:w="0" w:type="dxa"/>
-            <w:bottom w:w="0" w:type="dxa"/>
-          </w:tblCellMar>
-        </w:tblPrEx>
         <w:tc>
           <w:tcPr>
             <w:tcW w:w="550" w:type="pct"/>
@@ -1810,12 +2065,6 @@
         </w:tc>
       </w:tr>
       <w:tr>
-        <w:tblPrEx>
-          <w:tblCellMar>
-            <w:top w:w="0" w:type="dxa"/>
-            <w:bottom w:w="0" w:type="dxa"/>
-          </w:tblCellMar>
-        </w:tblPrEx>
         <w:tc>
           <w:tcPr>
             <w:tcW w:w="550" w:type="pct"/>
@@ -1893,12 +2142,6 @@
         </w:tc>
       </w:tr>
       <w:tr>
-        <w:tblPrEx>
-          <w:tblCellMar>
-            <w:top w:w="0" w:type="dxa"/>
-            <w:bottom w:w="0" w:type="dxa"/>
-          </w:tblCellMar>
-        </w:tblPrEx>
         <w:tc>
           <w:tcPr>
             <w:tcW w:w="550" w:type="pct"/>
@@ -1990,7 +2233,7 @@
 </file>
 
 <file path=word/numbering.xml><?xml version="1.0" encoding="utf-8"?>
-<w:numbering xmlns:wpc="http://schemas.microsoft.com/office/word/2010/wordprocessingCanvas" xmlns:mc="http://schemas.openxmlformats.org/markup-compatibility/2006" xmlns:o="urn:schemas-microsoft-com:office:office" xmlns:r="http://schemas.openxmlformats.org/officeDocument/2006/relationships" xmlns:m="http://schemas.openxmlformats.org/officeDocument/2006/math" xmlns:v="urn:schemas-microsoft-com:vml" xmlns:wp14="http://schemas.microsoft.com/office/word/2010/wordprocessingDrawing" xmlns:wp="http://schemas.openxmlformats.org/drawingml/2006/wordprocessingDrawing" xmlns:w10="urn:schemas-microsoft-com:office:word" xmlns:w="http://schemas.openxmlformats.org/wordprocessingml/2006/main" xmlns:w14="http://schemas.microsoft.com/office/word/2010/wordml" xmlns:w15="http://schemas.microsoft.com/office/word/2012/wordml" xmlns:wpg="http://schemas.microsoft.com/office/word/2010/wordprocessingGroup" xmlns:wpi="http://schemas.microsoft.com/office/word/2010/wordprocessingInk" xmlns:wne="http://schemas.microsoft.com/office/word/2006/wordml" xmlns:wps="http://schemas.microsoft.com/office/word/2010/wordprocessingShape" mc:Ignorable="w14 w15 wp14">
+<w:numbering xmlns:wpc="http://schemas.microsoft.com/office/word/2010/wordprocessingCanvas" xmlns:cx="http://schemas.microsoft.com/office/drawing/2014/chartex" xmlns:cx1="http://schemas.microsoft.com/office/drawing/2015/9/8/chartex" xmlns:cx2="http://schemas.microsoft.com/office/drawing/2015/10/21/chartex" xmlns:cx3="http://schemas.microsoft.com/office/drawing/2016/5/9/chartex" xmlns:cx4="http://schemas.microsoft.com/office/drawing/2016/5/10/chartex" xmlns:cx5="http://schemas.microsoft.com/office/drawing/2016/5/11/chartex" xmlns:cx6="http://schemas.microsoft.com/office/drawing/2016/5/12/chartex" xmlns:cx7="http://schemas.microsoft.com/office/drawing/2016/5/13/chartex" xmlns:cx8="http://schemas.microsoft.com/office/drawing/2016/5/14/chartex" xmlns:mc="http://schemas.openxmlformats.org/markup-compatibility/2006" xmlns:aink="http://schemas.microsoft.com/office/drawing/2016/ink" xmlns:am3d="http://schemas.microsoft.com/office/drawing/2017/model3d" xmlns:o="urn:schemas-microsoft-com:office:office" xmlns:oel="http://schemas.microsoft.com/office/2019/extlst" xmlns:r="http://schemas.openxmlformats.org/officeDocument/2006/relationships" xmlns:m="http://schemas.openxmlformats.org/officeDocument/2006/math" xmlns:v="urn:schemas-microsoft-com:vml" xmlns:wp14="http://schemas.microsoft.com/office/word/2010/wordprocessingDrawing" xmlns:wp="http://schemas.openxmlformats.org/drawingml/2006/wordprocessingDrawing" xmlns:w10="urn:schemas-microsoft-com:office:word" xmlns:w="http://schemas.openxmlformats.org/wordprocessingml/2006/main" xmlns:w14="http://schemas.microsoft.com/office/word/2010/wordml" xmlns:w15="http://schemas.microsoft.com/office/word/2012/wordml" xmlns:w16cex="http://schemas.microsoft.com/office/word/2018/wordml/cex" xmlns:w16cid="http://schemas.microsoft.com/office/word/2016/wordml/cid" xmlns:w16="http://schemas.microsoft.com/office/word/2018/wordml" xmlns:w16sdtdh="http://schemas.microsoft.com/office/word/2020/wordml/sdtdatahash" xmlns:w16se="http://schemas.microsoft.com/office/word/2015/wordml/symex" xmlns:wpg="http://schemas.microsoft.com/office/word/2010/wordprocessingGroup" xmlns:wpi="http://schemas.microsoft.com/office/word/2010/wordprocessingInk" xmlns:wne="http://schemas.microsoft.com/office/word/2006/wordml" xmlns:wps="http://schemas.microsoft.com/office/word/2010/wordprocessingShape" mc:Ignorable="w14 w15 w16se w16cid w16 w16cex w16sdtdh wp14">
   <w:abstractNum w:abstractNumId="0" w15:restartNumberingAfterBreak="0">
     <w:nsid w:val="367E3F6A"/>
     <w:multiLevelType w:val="hybridMultilevel"/>
@@ -2666,29 +2909,29 @@
       </w:rPr>
     </w:lvl>
   </w:abstractNum>
-  <w:num w:numId="1">
+  <w:num w:numId="1" w16cid:durableId="1175653571">
     <w:abstractNumId w:val="1"/>
   </w:num>
-  <w:num w:numId="2">
+  <w:num w:numId="2" w16cid:durableId="819349748">
     <w:abstractNumId w:val="5"/>
   </w:num>
-  <w:num w:numId="3">
+  <w:num w:numId="3" w16cid:durableId="1568956871">
     <w:abstractNumId w:val="4"/>
   </w:num>
-  <w:num w:numId="4">
+  <w:num w:numId="4" w16cid:durableId="2032950522">
     <w:abstractNumId w:val="2"/>
   </w:num>
-  <w:num w:numId="5">
+  <w:num w:numId="5" w16cid:durableId="1162086870">
     <w:abstractNumId w:val="3"/>
   </w:num>
-  <w:num w:numId="6">
+  <w:num w:numId="6" w16cid:durableId="440418880">
     <w:abstractNumId w:val="0"/>
   </w:num>
 </w:numbering>
 </file>
 
 <file path=word/styles.xml><?xml version="1.0" encoding="utf-8"?>
-<w:styles xmlns:mc="http://schemas.openxmlformats.org/markup-compatibility/2006" xmlns:r="http://schemas.openxmlformats.org/officeDocument/2006/relationships" xmlns:w="http://schemas.openxmlformats.org/wordprocessingml/2006/main" xmlns:w14="http://schemas.microsoft.com/office/word/2010/wordml" xmlns:w15="http://schemas.microsoft.com/office/word/2012/wordml" mc:Ignorable="w14 w15">
+<w:styles xmlns:mc="http://schemas.openxmlformats.org/markup-compatibility/2006" xmlns:r="http://schemas.openxmlformats.org/officeDocument/2006/relationships" xmlns:w="http://schemas.openxmlformats.org/wordprocessingml/2006/main" xmlns:w14="http://schemas.microsoft.com/office/word/2010/wordml" xmlns:w15="http://schemas.microsoft.com/office/word/2012/wordml" xmlns:w16cex="http://schemas.microsoft.com/office/word/2018/wordml/cex" xmlns:w16cid="http://schemas.microsoft.com/office/word/2016/wordml/cid" xmlns:w16="http://schemas.microsoft.com/office/word/2018/wordml" xmlns:w16sdtdh="http://schemas.microsoft.com/office/word/2020/wordml/sdtdatahash" xmlns:w16se="http://schemas.microsoft.com/office/word/2015/wordml/symex" mc:Ignorable="w14 w15 w16se w16cid w16 w16cex w16sdtdh">
   <w:docDefaults>
     <w:rPrDefault>
       <w:rPr>
@@ -2704,7 +2947,7 @@
       </w:pPr>
     </w:pPrDefault>
   </w:docDefaults>
-  <w:latentStyles w:defLockedState="0" w:defUIPriority="99" w:defSemiHidden="0" w:defUnhideWhenUsed="0" w:defQFormat="0" w:count="371">
+  <w:latentStyles w:defLockedState="0" w:defUIPriority="99" w:defSemiHidden="0" w:defUnhideWhenUsed="0" w:defQFormat="0" w:count="376">
     <w:lsdException w:name="Normal" w:uiPriority="0" w:qFormat="1"/>
     <w:lsdException w:name="heading 1" w:uiPriority="9" w:qFormat="1"/>
     <w:lsdException w:name="heading 2" w:semiHidden="1" w:uiPriority="9" w:unhideWhenUsed="1" w:qFormat="1"/>
@@ -2810,7 +3053,6 @@
     <w:lsdException w:name="HTML Sample" w:semiHidden="1" w:unhideWhenUsed="1"/>
     <w:lsdException w:name="HTML Typewriter" w:semiHidden="1" w:unhideWhenUsed="1"/>
     <w:lsdException w:name="HTML Variable" w:semiHidden="1" w:unhideWhenUsed="1"/>
-    <w:lsdException w:name="Normal Table" w:semiHidden="1" w:unhideWhenUsed="1"/>
     <w:lsdException w:name="annotation subject" w:semiHidden="1" w:unhideWhenUsed="1"/>
     <w:lsdException w:name="No List" w:semiHidden="1" w:unhideWhenUsed="1"/>
     <w:lsdException w:name="Outline List 1" w:semiHidden="1" w:unhideWhenUsed="1"/>
@@ -2853,11 +3095,8 @@
     <w:lsdException w:name="Table Contemporary" w:semiHidden="1" w:unhideWhenUsed="1"/>
     <w:lsdException w:name="Table Elegant" w:semiHidden="1" w:unhideWhenUsed="1"/>
     <w:lsdException w:name="Table Professional" w:semiHidden="1" w:unhideWhenUsed="1"/>
-    <w:lsdException w:name="Table Subtle 1" w:semiHidden="1" w:unhideWhenUsed="1"/>
     <w:lsdException w:name="Table Subtle 2" w:semiHidden="1" w:unhideWhenUsed="1"/>
     <w:lsdException w:name="Table Web 1" w:semiHidden="1" w:unhideWhenUsed="1"/>
-    <w:lsdException w:name="Table Web 2" w:semiHidden="1" w:unhideWhenUsed="1"/>
-    <w:lsdException w:name="Table Web 3" w:semiHidden="1" w:unhideWhenUsed="1"/>
     <w:lsdException w:name="Balloon Text" w:semiHidden="1" w:unhideWhenUsed="1"/>
     <w:lsdException w:name="Table Grid" w:uiPriority="39"/>
     <w:lsdException w:name="Table Theme" w:semiHidden="1" w:unhideWhenUsed="1"/>
@@ -3076,6 +3315,11 @@
     <w:lsdException w:name="List Table 5 Dark Accent 6" w:uiPriority="50"/>
     <w:lsdException w:name="List Table 6 Colorful Accent 6" w:uiPriority="51"/>
     <w:lsdException w:name="List Table 7 Colorful Accent 6" w:uiPriority="52"/>
+    <w:lsdException w:name="Mention" w:semiHidden="1" w:unhideWhenUsed="1"/>
+    <w:lsdException w:name="Smart Hyperlink" w:semiHidden="1" w:unhideWhenUsed="1"/>
+    <w:lsdException w:name="Hashtag" w:semiHidden="1" w:unhideWhenUsed="1"/>
+    <w:lsdException w:name="Unresolved Mention" w:semiHidden="1" w:unhideWhenUsed="1"/>
+    <w:lsdException w:name="Smart Link" w:semiHidden="1" w:unhideWhenUsed="1"/>
   </w:latentStyles>
   <w:style w:type="paragraph" w:default="1" w:styleId="Normal">
     <w:name w:val="Normal"/>

</xml_diff>

<commit_message>
update unit test and acceptance testing documentation
</commit_message>
<xml_diff>
--- a/Software Testing Report.docx
+++ b/Software Testing Report.docx
@@ -853,7 +853,15 @@
               <w:spacing w:before="60"/>
             </w:pPr>
             <w:r>
-              <w:t>Test infoByTime loads data</w:t>
+              <w:t xml:space="preserve">Test </w:t>
+            </w:r>
+            <w:proofErr w:type="spellStart"/>
+            <w:r>
+              <w:t>infoByTime</w:t>
+            </w:r>
+            <w:proofErr w:type="spellEnd"/>
+            <w:r>
+              <w:t xml:space="preserve"> loads data</w:t>
             </w:r>
           </w:p>
         </w:tc>
@@ -910,7 +918,15 @@
               <w:spacing w:before="60"/>
             </w:pPr>
             <w:r>
-              <w:t>Test accidentByHour loads data</w:t>
+              <w:t xml:space="preserve">Test </w:t>
+            </w:r>
+            <w:proofErr w:type="spellStart"/>
+            <w:r>
+              <w:t>accidentByHour</w:t>
+            </w:r>
+            <w:proofErr w:type="spellEnd"/>
+            <w:r>
+              <w:t xml:space="preserve"> loads data</w:t>
             </w:r>
           </w:p>
         </w:tc>
@@ -967,7 +983,15 @@
               <w:spacing w:before="60"/>
             </w:pPr>
             <w:r>
-              <w:t>Test keywordByTime loads data</w:t>
+              <w:t xml:space="preserve">Test </w:t>
+            </w:r>
+            <w:proofErr w:type="spellStart"/>
+            <w:r>
+              <w:t>keywordByTime</w:t>
+            </w:r>
+            <w:proofErr w:type="spellEnd"/>
+            <w:r>
+              <w:t xml:space="preserve"> loads data</w:t>
             </w:r>
           </w:p>
         </w:tc>
@@ -1024,7 +1048,15 @@
               <w:spacing w:before="60"/>
             </w:pPr>
             <w:r>
-              <w:t>Test alcoholType loads data</w:t>
+              <w:t xml:space="preserve">Test </w:t>
+            </w:r>
+            <w:proofErr w:type="spellStart"/>
+            <w:r>
+              <w:t>weekdayAnalysis</w:t>
+            </w:r>
+            <w:proofErr w:type="spellEnd"/>
+            <w:r>
+              <w:t xml:space="preserve"> loads data</w:t>
             </w:r>
           </w:p>
         </w:tc>
@@ -1065,7 +1097,10 @@
               <w:spacing w:before="60"/>
             </w:pPr>
             <w:r>
-              <w:t>2.6</w:t>
+              <w:t>2.</w:t>
+            </w:r>
+            <w:r>
+              <w:t>6</w:t>
             </w:r>
           </w:p>
         </w:tc>
@@ -1081,7 +1116,15 @@
               <w:spacing w:before="60"/>
             </w:pPr>
             <w:r>
-              <w:t>Test weekdayAnalysis loads data</w:t>
+              <w:t xml:space="preserve">Test </w:t>
+            </w:r>
+            <w:proofErr w:type="spellStart"/>
+            <w:r>
+              <w:t>alcoholType</w:t>
+            </w:r>
+            <w:proofErr w:type="spellEnd"/>
+            <w:r>
+              <w:t xml:space="preserve"> loads data</w:t>
             </w:r>
           </w:p>
         </w:tc>
@@ -1177,7 +1220,18 @@
           <w:p>
             <w:pPr>
               <w:spacing w:before="60"/>
-            </w:pPr>
+              <w:rPr>
+                <w:b/>
+                <w:bCs/>
+              </w:rPr>
+            </w:pPr>
+            <w:r>
+              <w:rPr>
+                <w:b/>
+                <w:bCs/>
+              </w:rPr>
+              <w:t>3.0</w:t>
+            </w:r>
           </w:p>
         </w:tc>
         <w:tc>
@@ -1190,7 +1244,18 @@
                 <w:tab w:val="left" w:pos="317"/>
               </w:tabs>
               <w:spacing w:before="60"/>
-            </w:pPr>
+              <w:rPr>
+                <w:b/>
+                <w:bCs/>
+              </w:rPr>
+            </w:pPr>
+            <w:r>
+              <w:rPr>
+                <w:b/>
+                <w:bCs/>
+              </w:rPr>
+              <w:t>Display Functions</w:t>
+            </w:r>
           </w:p>
         </w:tc>
         <w:tc>
@@ -1226,6 +1291,9 @@
             <w:pPr>
               <w:spacing w:before="60"/>
             </w:pPr>
+            <w:r>
+              <w:t>3.1</w:t>
+            </w:r>
           </w:p>
         </w:tc>
         <w:tc>
@@ -1239,6 +1307,26 @@
               </w:tabs>
               <w:spacing w:before="60"/>
             </w:pPr>
+            <w:r>
+              <w:t xml:space="preserve">Test </w:t>
+            </w:r>
+            <w:proofErr w:type="spellStart"/>
+            <w:r>
+              <w:t>infoByTime</w:t>
+            </w:r>
+            <w:proofErr w:type="spellEnd"/>
+            <w:r>
+              <w:t xml:space="preserve"> </w:t>
+            </w:r>
+            <w:r>
+              <w:t>displays</w:t>
+            </w:r>
+            <w:r>
+              <w:t xml:space="preserve"> </w:t>
+            </w:r>
+            <w:r>
+              <w:t>info</w:t>
+            </w:r>
           </w:p>
         </w:tc>
         <w:tc>
@@ -1252,6 +1340,276 @@
               </w:tabs>
               <w:spacing w:before="60"/>
             </w:pPr>
+            <w:r>
+              <w:t>Display error message and exit</w:t>
+            </w:r>
+          </w:p>
+        </w:tc>
+        <w:tc>
+          <w:tcPr>
+            <w:tcW w:w="3720" w:type="dxa"/>
+          </w:tcPr>
+          <w:p>
+            <w:pPr>
+              <w:spacing w:before="60"/>
+            </w:pPr>
+          </w:p>
+        </w:tc>
+      </w:tr>
+      <w:tr>
+        <w:tc>
+          <w:tcPr>
+            <w:tcW w:w="959" w:type="dxa"/>
+          </w:tcPr>
+          <w:p>
+            <w:pPr>
+              <w:spacing w:before="60"/>
+            </w:pPr>
+            <w:r>
+              <w:lastRenderedPageBreak/>
+              <w:t>3.2</w:t>
+            </w:r>
+          </w:p>
+        </w:tc>
+        <w:tc>
+          <w:tcPr>
+            <w:tcW w:w="4111" w:type="dxa"/>
+          </w:tcPr>
+          <w:p>
+            <w:pPr>
+              <w:tabs>
+                <w:tab w:val="left" w:pos="317"/>
+              </w:tabs>
+              <w:spacing w:before="60"/>
+            </w:pPr>
+            <w:r>
+              <w:t xml:space="preserve">Test </w:t>
+            </w:r>
+            <w:proofErr w:type="spellStart"/>
+            <w:r>
+              <w:t>accidentByHour</w:t>
+            </w:r>
+            <w:proofErr w:type="spellEnd"/>
+            <w:r>
+              <w:t xml:space="preserve"> displays info</w:t>
+            </w:r>
+          </w:p>
+        </w:tc>
+        <w:tc>
+          <w:tcPr>
+            <w:tcW w:w="5386" w:type="dxa"/>
+          </w:tcPr>
+          <w:p>
+            <w:pPr>
+              <w:tabs>
+                <w:tab w:val="left" w:pos="317"/>
+              </w:tabs>
+              <w:spacing w:before="60"/>
+            </w:pPr>
+            <w:r>
+              <w:t>Display error message and exit</w:t>
+            </w:r>
+          </w:p>
+        </w:tc>
+        <w:tc>
+          <w:tcPr>
+            <w:tcW w:w="3720" w:type="dxa"/>
+          </w:tcPr>
+          <w:p>
+            <w:pPr>
+              <w:spacing w:before="60"/>
+            </w:pPr>
+          </w:p>
+        </w:tc>
+      </w:tr>
+      <w:tr>
+        <w:tc>
+          <w:tcPr>
+            <w:tcW w:w="959" w:type="dxa"/>
+          </w:tcPr>
+          <w:p>
+            <w:pPr>
+              <w:spacing w:before="60"/>
+            </w:pPr>
+            <w:r>
+              <w:t>3.3</w:t>
+            </w:r>
+          </w:p>
+        </w:tc>
+        <w:tc>
+          <w:tcPr>
+            <w:tcW w:w="4111" w:type="dxa"/>
+          </w:tcPr>
+          <w:p>
+            <w:pPr>
+              <w:tabs>
+                <w:tab w:val="left" w:pos="317"/>
+              </w:tabs>
+              <w:spacing w:before="60"/>
+            </w:pPr>
+            <w:r>
+              <w:t xml:space="preserve">Test </w:t>
+            </w:r>
+            <w:proofErr w:type="spellStart"/>
+            <w:r>
+              <w:t>keywordByTime</w:t>
+            </w:r>
+            <w:proofErr w:type="spellEnd"/>
+            <w:r>
+              <w:t xml:space="preserve"> displays info</w:t>
+            </w:r>
+          </w:p>
+        </w:tc>
+        <w:tc>
+          <w:tcPr>
+            <w:tcW w:w="5386" w:type="dxa"/>
+          </w:tcPr>
+          <w:p>
+            <w:pPr>
+              <w:tabs>
+                <w:tab w:val="left" w:pos="317"/>
+              </w:tabs>
+              <w:spacing w:before="60"/>
+            </w:pPr>
+            <w:r>
+              <w:t>Display error message and exit</w:t>
+            </w:r>
+          </w:p>
+        </w:tc>
+        <w:tc>
+          <w:tcPr>
+            <w:tcW w:w="3720" w:type="dxa"/>
+          </w:tcPr>
+          <w:p>
+            <w:pPr>
+              <w:spacing w:before="60"/>
+            </w:pPr>
+          </w:p>
+        </w:tc>
+      </w:tr>
+      <w:tr>
+        <w:tc>
+          <w:tcPr>
+            <w:tcW w:w="959" w:type="dxa"/>
+          </w:tcPr>
+          <w:p>
+            <w:pPr>
+              <w:spacing w:before="60"/>
+            </w:pPr>
+            <w:r>
+              <w:t>3.</w:t>
+            </w:r>
+            <w:r>
+              <w:t>4</w:t>
+            </w:r>
+          </w:p>
+        </w:tc>
+        <w:tc>
+          <w:tcPr>
+            <w:tcW w:w="4111" w:type="dxa"/>
+          </w:tcPr>
+          <w:p>
+            <w:pPr>
+              <w:tabs>
+                <w:tab w:val="left" w:pos="317"/>
+              </w:tabs>
+              <w:spacing w:before="60"/>
+            </w:pPr>
+            <w:r>
+              <w:t xml:space="preserve">Test </w:t>
+            </w:r>
+            <w:proofErr w:type="spellStart"/>
+            <w:r>
+              <w:t>weekdayAnalysis</w:t>
+            </w:r>
+            <w:proofErr w:type="spellEnd"/>
+            <w:r>
+              <w:t xml:space="preserve"> displays info</w:t>
+            </w:r>
+          </w:p>
+        </w:tc>
+        <w:tc>
+          <w:tcPr>
+            <w:tcW w:w="5386" w:type="dxa"/>
+          </w:tcPr>
+          <w:p>
+            <w:pPr>
+              <w:tabs>
+                <w:tab w:val="left" w:pos="317"/>
+              </w:tabs>
+              <w:spacing w:before="60"/>
+            </w:pPr>
+            <w:r>
+              <w:t>Display error message and exit</w:t>
+            </w:r>
+          </w:p>
+        </w:tc>
+        <w:tc>
+          <w:tcPr>
+            <w:tcW w:w="3720" w:type="dxa"/>
+          </w:tcPr>
+          <w:p>
+            <w:pPr>
+              <w:spacing w:before="60"/>
+            </w:pPr>
+          </w:p>
+        </w:tc>
+      </w:tr>
+      <w:tr>
+        <w:tc>
+          <w:tcPr>
+            <w:tcW w:w="959" w:type="dxa"/>
+          </w:tcPr>
+          <w:p>
+            <w:pPr>
+              <w:spacing w:before="60"/>
+            </w:pPr>
+            <w:r>
+              <w:t>3.</w:t>
+            </w:r>
+            <w:r>
+              <w:t>5</w:t>
+            </w:r>
+          </w:p>
+        </w:tc>
+        <w:tc>
+          <w:tcPr>
+            <w:tcW w:w="4111" w:type="dxa"/>
+          </w:tcPr>
+          <w:p>
+            <w:pPr>
+              <w:tabs>
+                <w:tab w:val="left" w:pos="317"/>
+              </w:tabs>
+              <w:spacing w:before="60"/>
+            </w:pPr>
+            <w:r>
+              <w:t xml:space="preserve">Test </w:t>
+            </w:r>
+            <w:proofErr w:type="spellStart"/>
+            <w:r>
+              <w:t>alcoholType</w:t>
+            </w:r>
+            <w:proofErr w:type="spellEnd"/>
+            <w:r>
+              <w:t xml:space="preserve"> displays info</w:t>
+            </w:r>
+          </w:p>
+        </w:tc>
+        <w:tc>
+          <w:tcPr>
+            <w:tcW w:w="5386" w:type="dxa"/>
+          </w:tcPr>
+          <w:p>
+            <w:pPr>
+              <w:tabs>
+                <w:tab w:val="left" w:pos="317"/>
+              </w:tabs>
+              <w:spacing w:before="60"/>
+            </w:pPr>
+            <w:r>
+              <w:t>Display error message and exit</w:t>
+            </w:r>
           </w:p>
         </w:tc>
         <w:tc>
@@ -1502,37 +1860,31 @@
           <w:p>
             <w:pPr>
               <w:spacing w:before="60"/>
+            </w:pPr>
+            <w:r>
+              <w:t>1</w:t>
+            </w:r>
+          </w:p>
+        </w:tc>
+        <w:tc>
+          <w:tcPr>
+            <w:tcW w:w="1996" w:type="pct"/>
+          </w:tcPr>
+          <w:p>
+            <w:pPr>
+              <w:tabs>
+                <w:tab w:val="left" w:pos="317"/>
+              </w:tabs>
+              <w:spacing w:before="60"/>
               <w:rPr>
                 <w:color w:val="FF0000"/>
               </w:rPr>
             </w:pPr>
             <w:r>
-              <w:rPr>
-                <w:color w:val="FF0000"/>
-              </w:rPr>
-              <w:t>1</w:t>
-            </w:r>
-          </w:p>
-        </w:tc>
-        <w:tc>
-          <w:tcPr>
-            <w:tcW w:w="1996" w:type="pct"/>
-          </w:tcPr>
-          <w:p>
-            <w:pPr>
-              <w:tabs>
-                <w:tab w:val="left" w:pos="317"/>
-              </w:tabs>
-              <w:spacing w:before="60"/>
-              <w:rPr>
-                <w:color w:val="FF0000"/>
-              </w:rPr>
-            </w:pPr>
-            <w:r>
-              <w:rPr>
-                <w:color w:val="FF0000"/>
-              </w:rPr>
-              <w:t>Accept multiple file names as arguments from the command line</w:t>
+              <w:t>Test a wrong filename</w:t>
+            </w:r>
+            <w:r>
+              <w:t xml:space="preserve"> (1.1)</w:t>
             </w:r>
           </w:p>
         </w:tc>
@@ -1579,37 +1931,31 @@
           <w:p>
             <w:pPr>
               <w:spacing w:before="60"/>
+            </w:pPr>
+            <w:r>
+              <w:t>1</w:t>
+            </w:r>
+          </w:p>
+        </w:tc>
+        <w:tc>
+          <w:tcPr>
+            <w:tcW w:w="1996" w:type="pct"/>
+          </w:tcPr>
+          <w:p>
+            <w:pPr>
+              <w:tabs>
+                <w:tab w:val="left" w:pos="317"/>
+              </w:tabs>
+              <w:spacing w:before="60"/>
               <w:rPr>
                 <w:color w:val="FF0000"/>
               </w:rPr>
             </w:pPr>
             <w:r>
-              <w:rPr>
-                <w:color w:val="FF0000"/>
-              </w:rPr>
-              <w:t>2</w:t>
-            </w:r>
-          </w:p>
-        </w:tc>
-        <w:tc>
-          <w:tcPr>
-            <w:tcW w:w="1996" w:type="pct"/>
-          </w:tcPr>
-          <w:p>
-            <w:pPr>
-              <w:tabs>
-                <w:tab w:val="left" w:pos="317"/>
-              </w:tabs>
-              <w:spacing w:before="60"/>
-              <w:rPr>
-                <w:color w:val="FF0000"/>
-              </w:rPr>
-            </w:pPr>
-            <w:r>
-              <w:rPr>
-                <w:color w:val="FF0000"/>
-              </w:rPr>
-              <w:t>Display the details of all valid files</w:t>
+              <w:t>Test an empty/invalid file</w:t>
+            </w:r>
+            <w:r>
+              <w:t xml:space="preserve"> (1.2)</w:t>
             </w:r>
           </w:p>
         </w:tc>
@@ -1661,32 +2007,29 @@
               </w:rPr>
             </w:pPr>
             <w:r>
+              <w:t>2</w:t>
+            </w:r>
+          </w:p>
+        </w:tc>
+        <w:tc>
+          <w:tcPr>
+            <w:tcW w:w="1996" w:type="pct"/>
+          </w:tcPr>
+          <w:p>
+            <w:pPr>
+              <w:tabs>
+                <w:tab w:val="left" w:pos="317"/>
+              </w:tabs>
+              <w:spacing w:before="60"/>
               <w:rPr>
                 <w:color w:val="FF0000"/>
               </w:rPr>
-              <w:t>3</w:t>
-            </w:r>
-          </w:p>
-        </w:tc>
-        <w:tc>
-          <w:tcPr>
-            <w:tcW w:w="1996" w:type="pct"/>
-          </w:tcPr>
-          <w:p>
-            <w:pPr>
-              <w:tabs>
-                <w:tab w:val="left" w:pos="317"/>
-              </w:tabs>
-              <w:spacing w:before="60"/>
-              <w:rPr>
-                <w:color w:val="FF0000"/>
-              </w:rPr>
-            </w:pPr>
-            <w:r>
-              <w:rPr>
-                <w:color w:val="FF0000"/>
-              </w:rPr>
-              <w:t>Display an appropriate message if a file does not exist or if a file name is invalid</w:t>
+            </w:pPr>
+            <w:r>
+              <w:t>Check valid date</w:t>
+            </w:r>
+            <w:r>
+              <w:t xml:space="preserve"> (2.1)</w:t>
             </w:r>
           </w:p>
         </w:tc>
@@ -1733,15 +2076,9 @@
           <w:p>
             <w:pPr>
               <w:spacing w:before="60"/>
-              <w:rPr>
-                <w:color w:val="FF0000"/>
-              </w:rPr>
-            </w:pPr>
-            <w:r>
-              <w:rPr>
-                <w:color w:val="FF0000"/>
-              </w:rPr>
-              <w:t>4</w:t>
+            </w:pPr>
+            <w:r>
+              <w:t>3</w:t>
             </w:r>
           </w:p>
         </w:tc>
@@ -1755,15 +2092,9 @@
                 <w:tab w:val="left" w:pos="317"/>
               </w:tabs>
               <w:spacing w:before="60"/>
-              <w:rPr>
-                <w:color w:val="FF0000"/>
-              </w:rPr>
-            </w:pPr>
-            <w:r>
-              <w:rPr>
-                <w:color w:val="FF0000"/>
-              </w:rPr>
-              <w:t>Display a message if an argument is a directory instead of a file</w:t>
+            </w:pPr>
+            <w:r>
+              <w:t>Tests 3.1-3.4</w:t>
             </w:r>
           </w:p>
         </w:tc>
@@ -1810,37 +2141,31 @@
           <w:p>
             <w:pPr>
               <w:spacing w:before="60"/>
+            </w:pPr>
+            <w:r>
+              <w:t>4</w:t>
+            </w:r>
+          </w:p>
+        </w:tc>
+        <w:tc>
+          <w:tcPr>
+            <w:tcW w:w="1996" w:type="pct"/>
+          </w:tcPr>
+          <w:p>
+            <w:pPr>
+              <w:tabs>
+                <w:tab w:val="left" w:pos="317"/>
+              </w:tabs>
+              <w:spacing w:before="60"/>
               <w:rPr>
                 <w:color w:val="FF0000"/>
               </w:rPr>
             </w:pPr>
             <w:r>
-              <w:rPr>
-                <w:color w:val="FF0000"/>
-              </w:rPr>
-              <w:t>5</w:t>
-            </w:r>
-          </w:p>
-        </w:tc>
-        <w:tc>
-          <w:tcPr>
-            <w:tcW w:w="1996" w:type="pct"/>
-          </w:tcPr>
-          <w:p>
-            <w:pPr>
-              <w:tabs>
-                <w:tab w:val="left" w:pos="317"/>
-              </w:tabs>
-              <w:spacing w:before="60"/>
-              <w:rPr>
-                <w:color w:val="FF0000"/>
-              </w:rPr>
-            </w:pPr>
-            <w:r>
-              <w:rPr>
-                <w:color w:val="FF0000"/>
-              </w:rPr>
-              <w:t>File name can be a simple file name or include the full path of the file with one or more levels</w:t>
+              <w:t>Test valid keyword</w:t>
+            </w:r>
+            <w:r>
+              <w:t xml:space="preserve"> (2.7)</w:t>
             </w:r>
           </w:p>
         </w:tc>
@@ -1887,15 +2212,9 @@
           <w:p>
             <w:pPr>
               <w:spacing w:before="60"/>
-              <w:rPr>
-                <w:color w:val="FF0000"/>
-              </w:rPr>
-            </w:pPr>
-            <w:r>
-              <w:rPr>
-                <w:color w:val="FF0000"/>
-              </w:rPr>
-              <w:t>6</w:t>
+            </w:pPr>
+            <w:r>
+              <w:t>5</w:t>
             </w:r>
           </w:p>
         </w:tc>
@@ -1909,15 +2228,20 @@
                 <w:tab w:val="left" w:pos="317"/>
               </w:tabs>
               <w:spacing w:before="60"/>
-              <w:rPr>
-                <w:color w:val="FF0000"/>
-              </w:rPr>
-            </w:pPr>
-            <w:r>
-              <w:rPr>
-                <w:color w:val="FF0000"/>
-              </w:rPr>
-              <w:t>file names must start with an alphabetical character</w:t>
+            </w:pPr>
+            <w:r>
+              <w:t xml:space="preserve">Test </w:t>
+            </w:r>
+            <w:proofErr w:type="spellStart"/>
+            <w:r>
+              <w:t>keywordByTime</w:t>
+            </w:r>
+            <w:proofErr w:type="spellEnd"/>
+            <w:r>
+              <w:t xml:space="preserve"> displays info</w:t>
+            </w:r>
+            <w:r>
+              <w:t xml:space="preserve"> (3.3)</w:t>
             </w:r>
           </w:p>
         </w:tc>
@@ -1964,14 +2288,87 @@
           <w:p>
             <w:pPr>
               <w:spacing w:before="60"/>
+            </w:pPr>
+            <w:r>
+              <w:t>6</w:t>
+            </w:r>
+          </w:p>
+        </w:tc>
+        <w:tc>
+          <w:tcPr>
+            <w:tcW w:w="1996" w:type="pct"/>
+          </w:tcPr>
+          <w:p>
+            <w:pPr>
+              <w:tabs>
+                <w:tab w:val="left" w:pos="317"/>
+              </w:tabs>
+              <w:spacing w:before="60"/>
               <w:rPr>
                 <w:color w:val="FF0000"/>
               </w:rPr>
             </w:pPr>
             <w:r>
-              <w:rPr>
-                <w:color w:val="FF0000"/>
-              </w:rPr>
+              <w:t xml:space="preserve">Test </w:t>
+            </w:r>
+            <w:proofErr w:type="spellStart"/>
+            <w:r>
+              <w:t>keywordByTime</w:t>
+            </w:r>
+            <w:proofErr w:type="spellEnd"/>
+            <w:r>
+              <w:t xml:space="preserve"> loads data</w:t>
+            </w:r>
+            <w:r>
+              <w:t xml:space="preserve"> (2.4)</w:t>
+            </w:r>
+          </w:p>
+        </w:tc>
+        <w:tc>
+          <w:tcPr>
+            <w:tcW w:w="583" w:type="pct"/>
+          </w:tcPr>
+          <w:p>
+            <w:pPr>
+              <w:tabs>
+                <w:tab w:val="left" w:pos="317"/>
+              </w:tabs>
+              <w:spacing w:before="60"/>
+              <w:ind w:left="317" w:hanging="317"/>
+            </w:pPr>
+          </w:p>
+        </w:tc>
+        <w:tc>
+          <w:tcPr>
+            <w:tcW w:w="547" w:type="pct"/>
+          </w:tcPr>
+          <w:p>
+            <w:pPr>
+              <w:spacing w:before="60"/>
+            </w:pPr>
+          </w:p>
+        </w:tc>
+        <w:tc>
+          <w:tcPr>
+            <w:tcW w:w="1323" w:type="pct"/>
+          </w:tcPr>
+          <w:p>
+            <w:pPr>
+              <w:spacing w:before="60"/>
+            </w:pPr>
+          </w:p>
+        </w:tc>
+      </w:tr>
+      <w:tr>
+        <w:tc>
+          <w:tcPr>
+            <w:tcW w:w="550" w:type="pct"/>
+          </w:tcPr>
+          <w:p>
+            <w:pPr>
+              <w:spacing w:before="60"/>
+            </w:pPr>
+            <w:r>
               <w:t>7</w:t>
             </w:r>
           </w:p>
@@ -1986,15 +2383,74 @@
                 <w:tab w:val="left" w:pos="317"/>
               </w:tabs>
               <w:spacing w:before="60"/>
-              <w:rPr>
-                <w:color w:val="FF0000"/>
-              </w:rPr>
-            </w:pPr>
-            <w:r>
-              <w:rPr>
-                <w:color w:val="FF0000"/>
-              </w:rPr>
-              <w:t>Valid file name extensions must be 3 or 4 alphabetical characters preceded by a dot)</w:t>
+            </w:pPr>
+            <w:r>
+              <w:t>Tests 2.2 – 2.6</w:t>
+            </w:r>
+          </w:p>
+        </w:tc>
+        <w:tc>
+          <w:tcPr>
+            <w:tcW w:w="583" w:type="pct"/>
+          </w:tcPr>
+          <w:p>
+            <w:pPr>
+              <w:tabs>
+                <w:tab w:val="left" w:pos="317"/>
+              </w:tabs>
+              <w:spacing w:before="60"/>
+              <w:ind w:left="317" w:hanging="317"/>
+            </w:pPr>
+          </w:p>
+        </w:tc>
+        <w:tc>
+          <w:tcPr>
+            <w:tcW w:w="547" w:type="pct"/>
+          </w:tcPr>
+          <w:p>
+            <w:pPr>
+              <w:spacing w:before="60"/>
+            </w:pPr>
+          </w:p>
+        </w:tc>
+        <w:tc>
+          <w:tcPr>
+            <w:tcW w:w="1323" w:type="pct"/>
+          </w:tcPr>
+          <w:p>
+            <w:pPr>
+              <w:spacing w:before="60"/>
+            </w:pPr>
+          </w:p>
+        </w:tc>
+      </w:tr>
+      <w:tr>
+        <w:tc>
+          <w:tcPr>
+            <w:tcW w:w="550" w:type="pct"/>
+          </w:tcPr>
+          <w:p>
+            <w:pPr>
+              <w:spacing w:before="60"/>
+            </w:pPr>
+            <w:r>
+              <w:t>8</w:t>
+            </w:r>
+          </w:p>
+        </w:tc>
+        <w:tc>
+          <w:tcPr>
+            <w:tcW w:w="1996" w:type="pct"/>
+          </w:tcPr>
+          <w:p>
+            <w:pPr>
+              <w:tabs>
+                <w:tab w:val="left" w:pos="317"/>
+              </w:tabs>
+              <w:spacing w:before="60"/>
+            </w:pPr>
+            <w:r>
+              <w:t>Tests 2.6/3.5</w:t>
             </w:r>
           </w:p>
         </w:tc>

</xml_diff>

<commit_message>
All template tests in, more docs
</commit_message>
<xml_diff>
--- a/Software Testing Report.docx
+++ b/Software Testing Report.docx
@@ -676,6 +676,9 @@
             <w:pPr>
               <w:spacing w:before="60"/>
             </w:pPr>
+            <w:r>
+              <w:t>Display error message and exit</w:t>
+            </w:r>
           </w:p>
         </w:tc>
       </w:tr>
@@ -714,19 +717,7 @@
               <w:rPr>
                 <w:b/>
               </w:rPr>
-              <w:t xml:space="preserve"> </w:t>
-            </w:r>
-            <w:r>
-              <w:rPr>
-                <w:b/>
-              </w:rPr>
-              <w:t xml:space="preserve"> </w:t>
-            </w:r>
-            <w:r>
-              <w:rPr>
-                <w:b/>
-              </w:rPr>
-              <w:t>Data functions</w:t>
+              <w:t xml:space="preserve">  Data functions</w:t>
             </w:r>
           </w:p>
         </w:tc>
@@ -853,15 +844,7 @@
               <w:spacing w:before="60"/>
             </w:pPr>
             <w:r>
-              <w:t xml:space="preserve">Test </w:t>
-            </w:r>
-            <w:proofErr w:type="spellStart"/>
-            <w:r>
-              <w:t>infoByTime</w:t>
-            </w:r>
-            <w:proofErr w:type="spellEnd"/>
-            <w:r>
-              <w:t xml:space="preserve"> loads data</w:t>
+              <w:t>Test infoByTime loads data</w:t>
             </w:r>
           </w:p>
         </w:tc>
@@ -918,15 +901,7 @@
               <w:spacing w:before="60"/>
             </w:pPr>
             <w:r>
-              <w:t xml:space="preserve">Test </w:t>
-            </w:r>
-            <w:proofErr w:type="spellStart"/>
-            <w:r>
-              <w:t>accidentByHour</w:t>
-            </w:r>
-            <w:proofErr w:type="spellEnd"/>
-            <w:r>
-              <w:t xml:space="preserve"> loads data</w:t>
+              <w:t>Test accidentByHour loads data</w:t>
             </w:r>
           </w:p>
         </w:tc>
@@ -983,15 +958,7 @@
               <w:spacing w:before="60"/>
             </w:pPr>
             <w:r>
-              <w:t xml:space="preserve">Test </w:t>
-            </w:r>
-            <w:proofErr w:type="spellStart"/>
-            <w:r>
-              <w:t>keywordByTime</w:t>
-            </w:r>
-            <w:proofErr w:type="spellEnd"/>
-            <w:r>
-              <w:t xml:space="preserve"> loads data</w:t>
+              <w:t>Test keywordByTime loads data</w:t>
             </w:r>
           </w:p>
         </w:tc>
@@ -1048,15 +1015,7 @@
               <w:spacing w:before="60"/>
             </w:pPr>
             <w:r>
-              <w:t xml:space="preserve">Test </w:t>
-            </w:r>
-            <w:proofErr w:type="spellStart"/>
-            <w:r>
-              <w:t>weekdayAnalysis</w:t>
-            </w:r>
-            <w:proofErr w:type="spellEnd"/>
-            <w:r>
-              <w:t xml:space="preserve"> loads data</w:t>
+              <w:t>Test weekdayAnalysis loads data</w:t>
             </w:r>
           </w:p>
         </w:tc>
@@ -1097,10 +1056,7 @@
               <w:spacing w:before="60"/>
             </w:pPr>
             <w:r>
-              <w:t>2.</w:t>
-            </w:r>
-            <w:r>
-              <w:t>6</w:t>
+              <w:t>2.6</w:t>
             </w:r>
           </w:p>
         </w:tc>
@@ -1116,15 +1072,7 @@
               <w:spacing w:before="60"/>
             </w:pPr>
             <w:r>
-              <w:t xml:space="preserve">Test </w:t>
-            </w:r>
-            <w:proofErr w:type="spellStart"/>
-            <w:r>
-              <w:t>alcoholType</w:t>
-            </w:r>
-            <w:proofErr w:type="spellEnd"/>
-            <w:r>
-              <w:t xml:space="preserve"> loads data</w:t>
+              <w:t>Test alcoholType loads data</w:t>
             </w:r>
           </w:p>
         </w:tc>
@@ -1308,24 +1256,7 @@
               <w:spacing w:before="60"/>
             </w:pPr>
             <w:r>
-              <w:t xml:space="preserve">Test </w:t>
-            </w:r>
-            <w:proofErr w:type="spellStart"/>
-            <w:r>
-              <w:t>infoByTime</w:t>
-            </w:r>
-            <w:proofErr w:type="spellEnd"/>
-            <w:r>
-              <w:t xml:space="preserve"> </w:t>
-            </w:r>
-            <w:r>
-              <w:t>displays</w:t>
-            </w:r>
-            <w:r>
-              <w:t xml:space="preserve"> </w:t>
-            </w:r>
-            <w:r>
-              <w:t>info</w:t>
+              <w:t>Test infoByTime displays info</w:t>
             </w:r>
           </w:p>
         </w:tc>
@@ -1383,15 +1314,7 @@
               <w:spacing w:before="60"/>
             </w:pPr>
             <w:r>
-              <w:t xml:space="preserve">Test </w:t>
-            </w:r>
-            <w:proofErr w:type="spellStart"/>
-            <w:r>
-              <w:t>accidentByHour</w:t>
-            </w:r>
-            <w:proofErr w:type="spellEnd"/>
-            <w:r>
-              <w:t xml:space="preserve"> displays info</w:t>
+              <w:t>Test accidentByHour displays info</w:t>
             </w:r>
           </w:p>
         </w:tc>
@@ -1448,15 +1371,7 @@
               <w:spacing w:before="60"/>
             </w:pPr>
             <w:r>
-              <w:t xml:space="preserve">Test </w:t>
-            </w:r>
-            <w:proofErr w:type="spellStart"/>
-            <w:r>
-              <w:t>keywordByTime</w:t>
-            </w:r>
-            <w:proofErr w:type="spellEnd"/>
-            <w:r>
-              <w:t xml:space="preserve"> displays info</w:t>
+              <w:t>Test keywordByTime displays info</w:t>
             </w:r>
           </w:p>
         </w:tc>
@@ -1497,10 +1412,7 @@
               <w:spacing w:before="60"/>
             </w:pPr>
             <w:r>
-              <w:t>3.</w:t>
-            </w:r>
-            <w:r>
-              <w:t>4</w:t>
+              <w:t>3.4</w:t>
             </w:r>
           </w:p>
         </w:tc>
@@ -1516,15 +1428,7 @@
               <w:spacing w:before="60"/>
             </w:pPr>
             <w:r>
-              <w:t xml:space="preserve">Test </w:t>
-            </w:r>
-            <w:proofErr w:type="spellStart"/>
-            <w:r>
-              <w:t>weekdayAnalysis</w:t>
-            </w:r>
-            <w:proofErr w:type="spellEnd"/>
-            <w:r>
-              <w:t xml:space="preserve"> displays info</w:t>
+              <w:t>Test weekdayAnalysis displays info</w:t>
             </w:r>
           </w:p>
         </w:tc>
@@ -1565,10 +1469,7 @@
               <w:spacing w:before="60"/>
             </w:pPr>
             <w:r>
-              <w:t>3.</w:t>
-            </w:r>
-            <w:r>
-              <w:t>5</w:t>
+              <w:t>3.5</w:t>
             </w:r>
           </w:p>
         </w:tc>
@@ -1584,15 +1485,7 @@
               <w:spacing w:before="60"/>
             </w:pPr>
             <w:r>
-              <w:t xml:space="preserve">Test </w:t>
-            </w:r>
-            <w:proofErr w:type="spellStart"/>
-            <w:r>
-              <w:t>alcoholType</w:t>
-            </w:r>
-            <w:proofErr w:type="spellEnd"/>
-            <w:r>
-              <w:t xml:space="preserve"> displays info</w:t>
+              <w:t>Test alcoholType displays info</w:t>
             </w:r>
           </w:p>
         </w:tc>
@@ -1900,6 +1793,9 @@
               <w:spacing w:before="60"/>
               <w:ind w:left="317" w:hanging="317"/>
             </w:pPr>
+            <w:r>
+              <w:t>Partial</w:t>
+            </w:r>
           </w:p>
         </w:tc>
         <w:tc>
@@ -1910,6 +1806,9 @@
             <w:pPr>
               <w:spacing w:before="60"/>
             </w:pPr>
+            <w:r>
+              <w:t>Fail</w:t>
+            </w:r>
           </w:p>
         </w:tc>
         <w:tc>
@@ -1920,6 +1819,9 @@
             <w:pPr>
               <w:spacing w:before="60"/>
             </w:pPr>
+            <w:r>
+              <w:t>Filename could not be accessed</w:t>
+            </w:r>
           </w:p>
         </w:tc>
       </w:tr>
@@ -1971,6 +1873,9 @@
               <w:spacing w:before="60"/>
               <w:ind w:left="317" w:hanging="317"/>
             </w:pPr>
+            <w:r>
+              <w:t>Full</w:t>
+            </w:r>
           </w:p>
         </w:tc>
         <w:tc>
@@ -1981,6 +1886,9 @@
             <w:pPr>
               <w:spacing w:before="60"/>
             </w:pPr>
+            <w:r>
+              <w:t>Pass</w:t>
+            </w:r>
           </w:p>
         </w:tc>
         <w:tc>
@@ -2045,6 +1953,9 @@
               <w:spacing w:before="60"/>
               <w:ind w:left="317" w:hanging="317"/>
             </w:pPr>
+            <w:r>
+              <w:t>Partial</w:t>
+            </w:r>
           </w:p>
         </w:tc>
         <w:tc>
@@ -2055,6 +1966,9 @@
             <w:pPr>
               <w:spacing w:before="60"/>
             </w:pPr>
+            <w:r>
+              <w:t>Fail</w:t>
+            </w:r>
           </w:p>
         </w:tc>
         <w:tc>
@@ -2065,6 +1979,9 @@
             <w:pPr>
               <w:spacing w:before="60"/>
             </w:pPr>
+            <w:r>
+              <w:t>Date didn’t work</w:t>
+            </w:r>
           </w:p>
         </w:tc>
       </w:tr>
@@ -2110,6 +2027,9 @@
               <w:spacing w:before="60"/>
               <w:ind w:left="317" w:hanging="317"/>
             </w:pPr>
+            <w:r>
+              <w:t>Partial</w:t>
+            </w:r>
           </w:p>
         </w:tc>
         <w:tc>
@@ -2120,6 +2040,9 @@
             <w:pPr>
               <w:spacing w:before="60"/>
             </w:pPr>
+            <w:r>
+              <w:t>Fail</w:t>
+            </w:r>
           </w:p>
         </w:tc>
         <w:tc>
@@ -2130,6 +2053,9 @@
             <w:pPr>
               <w:spacing w:before="60"/>
             </w:pPr>
+            <w:r>
+              <w:t>Could not detect displaying</w:t>
+            </w:r>
           </w:p>
         </w:tc>
       </w:tr>
@@ -2162,10 +2088,7 @@
               </w:rPr>
             </w:pPr>
             <w:r>
-              <w:t>Test valid keyword</w:t>
-            </w:r>
-            <w:r>
-              <w:t xml:space="preserve"> (2.7)</w:t>
+              <w:t>Test valid keyword (2.7)</w:t>
             </w:r>
           </w:p>
         </w:tc>
@@ -2181,6 +2104,9 @@
               <w:spacing w:before="60"/>
               <w:ind w:left="317" w:hanging="317"/>
             </w:pPr>
+            <w:r>
+              <w:t>Partial</w:t>
+            </w:r>
           </w:p>
         </w:tc>
         <w:tc>
@@ -2191,6 +2117,9 @@
             <w:pPr>
               <w:spacing w:before="60"/>
             </w:pPr>
+            <w:r>
+              <w:t>Fail</w:t>
+            </w:r>
           </w:p>
         </w:tc>
         <w:tc>
@@ -2201,6 +2130,9 @@
             <w:pPr>
               <w:spacing w:before="60"/>
             </w:pPr>
+            <w:r>
+              <w:t>Could not detect keyword</w:t>
+            </w:r>
           </w:p>
         </w:tc>
       </w:tr>
@@ -2230,18 +2162,7 @@
               <w:spacing w:before="60"/>
             </w:pPr>
             <w:r>
-              <w:t xml:space="preserve">Test </w:t>
-            </w:r>
-            <w:proofErr w:type="spellStart"/>
-            <w:r>
-              <w:t>keywordByTime</w:t>
-            </w:r>
-            <w:proofErr w:type="spellEnd"/>
-            <w:r>
-              <w:t xml:space="preserve"> displays info</w:t>
-            </w:r>
-            <w:r>
-              <w:t xml:space="preserve"> (3.3)</w:t>
+              <w:t>Test keywordByTime displays info (3.3)</w:t>
             </w:r>
           </w:p>
         </w:tc>
@@ -2257,6 +2178,9 @@
               <w:spacing w:before="60"/>
               <w:ind w:left="317" w:hanging="317"/>
             </w:pPr>
+            <w:r>
+              <w:t>Partial</w:t>
+            </w:r>
           </w:p>
         </w:tc>
         <w:tc>
@@ -2267,6 +2191,9 @@
             <w:pPr>
               <w:spacing w:before="60"/>
             </w:pPr>
+            <w:r>
+              <w:t>Fail</w:t>
+            </w:r>
           </w:p>
         </w:tc>
         <w:tc>
@@ -2277,6 +2204,12 @@
             <w:pPr>
               <w:spacing w:before="60"/>
             </w:pPr>
+            <w:r>
+              <w:t>Could not detect</w:t>
+            </w:r>
+            <w:r>
+              <w:t xml:space="preserve"> displaying</w:t>
+            </w:r>
           </w:p>
         </w:tc>
       </w:tr>
@@ -2309,18 +2242,7 @@
               </w:rPr>
             </w:pPr>
             <w:r>
-              <w:t xml:space="preserve">Test </w:t>
-            </w:r>
-            <w:proofErr w:type="spellStart"/>
-            <w:r>
-              <w:t>keywordByTime</w:t>
-            </w:r>
-            <w:proofErr w:type="spellEnd"/>
-            <w:r>
-              <w:t xml:space="preserve"> loads data</w:t>
-            </w:r>
-            <w:r>
-              <w:t xml:space="preserve"> (2.4)</w:t>
+              <w:t>Test keywordByTime loads data (2.4)</w:t>
             </w:r>
           </w:p>
         </w:tc>
@@ -2336,6 +2258,9 @@
               <w:spacing w:before="60"/>
               <w:ind w:left="317" w:hanging="317"/>
             </w:pPr>
+            <w:r>
+              <w:t>Partial</w:t>
+            </w:r>
           </w:p>
         </w:tc>
         <w:tc>
@@ -2346,6 +2271,9 @@
             <w:pPr>
               <w:spacing w:before="60"/>
             </w:pPr>
+            <w:r>
+              <w:t>Fail</w:t>
+            </w:r>
           </w:p>
         </w:tc>
         <w:tc>
@@ -2356,6 +2284,9 @@
             <w:pPr>
               <w:spacing w:before="60"/>
             </w:pPr>
+            <w:r>
+              <w:t>Could not detect loading</w:t>
+            </w:r>
           </w:p>
         </w:tc>
       </w:tr>
@@ -2401,6 +2332,9 @@
               <w:spacing w:before="60"/>
               <w:ind w:left="317" w:hanging="317"/>
             </w:pPr>
+            <w:r>
+              <w:t>Partial</w:t>
+            </w:r>
           </w:p>
         </w:tc>
         <w:tc>
@@ -2411,6 +2345,9 @@
             <w:pPr>
               <w:spacing w:before="60"/>
             </w:pPr>
+            <w:r>
+              <w:t>Fail</w:t>
+            </w:r>
           </w:p>
         </w:tc>
         <w:tc>
@@ -2421,6 +2358,9 @@
             <w:pPr>
               <w:spacing w:before="60"/>
             </w:pPr>
+            <w:r>
+              <w:t>Could not detect Loading</w:t>
+            </w:r>
           </w:p>
         </w:tc>
       </w:tr>
@@ -2466,6 +2406,9 @@
               <w:spacing w:before="60"/>
               <w:ind w:left="317" w:hanging="317"/>
             </w:pPr>
+            <w:r>
+              <w:t>Partial</w:t>
+            </w:r>
           </w:p>
         </w:tc>
         <w:tc>
@@ -2476,6 +2419,9 @@
             <w:pPr>
               <w:spacing w:before="60"/>
             </w:pPr>
+            <w:r>
+              <w:t>Fail</w:t>
+            </w:r>
           </w:p>
         </w:tc>
         <w:tc>
@@ -2486,6 +2432,9 @@
             <w:pPr>
               <w:spacing w:before="60"/>
             </w:pPr>
+            <w:r>
+              <w:t>Could not detect loading/displaying</w:t>
+            </w:r>
           </w:p>
         </w:tc>
       </w:tr>

</xml_diff>